<commit_message>
updating documentation (formatted and corrected by J)
</commit_message>
<xml_diff>
--- a/Documentation/SCC_project_report.docx
+++ b/Documentation/SCC_project_report.docx
@@ -4,9 +4,6 @@
   <w:body>
     <w:sdt>
       <w:sdtPr>
-        <w:rPr>
-          <w:lang w:val="en-GB"/>
-        </w:rPr>
         <w:alias w:val="Title"/>
         <w:tag w:val=""/>
         <w:id w:val="1538162226"/>
@@ -21,140 +18,78 @@
         <w:p>
           <w:pPr>
             <w:pStyle w:val="Titel"/>
-            <w:rPr>
-              <w:lang w:val="en-GB"/>
-            </w:rPr>
           </w:pPr>
           <w:r>
-            <w:rPr>
-              <w:lang w:val="en-GB"/>
-            </w:rPr>
             <w:t>SC</w:t>
           </w:r>
           <w:r>
-            <w:rPr>
-              <w:lang w:val="en-GB"/>
-            </w:rPr>
             <w:t>C: Project</w:t>
+          </w:r>
+          <w:r>
+            <w:t xml:space="preserve"> Report</w:t>
           </w:r>
         </w:p>
       </w:sdtContent>
     </w:sdt>
     <w:p>
       <w:pPr>
-        <w:pStyle w:val="Untertitel"/>
-        <w:rPr>
-          <w:lang w:val="en-US"/>
-        </w:rPr>
-      </w:pPr>
+        <w:pStyle w:val="berschrift1"/>
+      </w:pPr>
+      <w:r>
+        <w:t>General details</w:t>
+      </w:r>
     </w:p>
     <w:p>
-      <w:pPr>
-        <w:pStyle w:val="berschrift1"/>
-        <w:rPr>
-          <w:lang w:val="en-GB"/>
-        </w:rPr>
-      </w:pPr>
-      <w:r>
-        <w:rPr>
-          <w:lang w:val="en-GB"/>
-        </w:rPr>
-        <w:t>General details</w:t>
+      <w:r>
+        <w:rPr>
+          <w:rStyle w:val="IntensiveHervorhebung"/>
+        </w:rPr>
+        <w:t>Topic:</w:t>
+      </w:r>
+      <w:r>
+        <w:t xml:space="preserve"> Multi-objective </w:t>
+      </w:r>
+      <w:r>
+        <w:t>workflow</w:t>
+      </w:r>
+      <w:r>
+        <w:t xml:space="preserve"> scheduling system</w:t>
       </w:r>
     </w:p>
     <w:p>
-      <w:pPr>
-        <w:pStyle w:val="KeinLeerraum"/>
-        <w:rPr>
-          <w:lang w:val="en-GB"/>
-        </w:rPr>
-      </w:pPr>
       <w:r>
         <w:rPr>
           <w:rStyle w:val="IntensiveHervorhebung"/>
-          <w:lang w:val="en-GB"/>
-        </w:rPr>
-        <w:t>Topic:</w:t>
-      </w:r>
-      <w:r>
-        <w:rPr>
-          <w:lang w:val="en-GB"/>
-        </w:rPr>
-        <w:t xml:space="preserve"> Multi-objective </w:t>
-      </w:r>
-      <w:r>
-        <w:rPr>
-          <w:lang w:val="en-GB"/>
-        </w:rPr>
-        <w:t>workflow</w:t>
-      </w:r>
-      <w:r>
-        <w:rPr>
-          <w:lang w:val="en-GB"/>
-        </w:rPr>
-        <w:t xml:space="preserve"> scheduling system</w:t>
-      </w:r>
-    </w:p>
-    <w:p>
-      <w:pPr>
-        <w:pStyle w:val="KeinLeerraum"/>
-        <w:rPr>
-          <w:lang w:val="en-GB"/>
-        </w:rPr>
-      </w:pPr>
-      <w:r>
-        <w:rPr>
-          <w:rStyle w:val="IntensiveHervorhebung"/>
-          <w:lang w:val="en-GB"/>
         </w:rPr>
         <w:t>Strategy:</w:t>
       </w:r>
       <w:r>
-        <w:rPr>
-          <w:lang w:val="en-GB"/>
-        </w:rPr>
         <w:t xml:space="preserve"> MOHEFT </w:t>
       </w:r>
       <w:bookmarkStart w:id="0" w:name="_Hlk518356127"/>
       <w:sdt>
         <w:sdtPr>
-          <w:rPr>
-            <w:lang w:val="en-GB"/>
-          </w:rPr>
           <w:id w:val="-1578199370"/>
           <w:citation/>
         </w:sdtPr>
         <w:sdtEndPr/>
         <w:sdtContent>
           <w:r>
-            <w:rPr>
-              <w:lang w:val="en-GB"/>
-            </w:rPr>
             <w:fldChar w:fldCharType="begin"/>
           </w:r>
           <w:r>
-            <w:rPr>
-              <w:lang w:val="en-GB"/>
-            </w:rPr>
             <w:instrText xml:space="preserve"> CITATION Dur14 \l 3079 </w:instrText>
           </w:r>
           <w:r>
-            <w:rPr>
-              <w:lang w:val="en-GB"/>
-            </w:rPr>
             <w:fldChar w:fldCharType="separate"/>
           </w:r>
           <w:r>
             <w:rPr>
               <w:noProof/>
-              <w:lang w:val="en-GB"/>
             </w:rPr>
             <w:t>[1]</w:t>
           </w:r>
           <w:r>
-            <w:rPr>
-              <w:lang w:val="en-GB"/>
-            </w:rPr>
             <w:fldChar w:fldCharType="end"/>
           </w:r>
         </w:sdtContent>
@@ -162,70 +97,30 @@
       <w:bookmarkEnd w:id="0"/>
     </w:p>
     <w:p>
-      <w:pPr>
-        <w:pStyle w:val="KeinLeerraum"/>
-        <w:rPr>
-          <w:lang w:val="en-GB"/>
-        </w:rPr>
-      </w:pPr>
       <w:r>
         <w:rPr>
           <w:rStyle w:val="IntensiveHervorhebung"/>
-          <w:lang w:val="en-GB"/>
         </w:rPr>
         <w:t>Workflow:</w:t>
       </w:r>
       <w:r>
-        <w:rPr>
-          <w:lang w:val="en-GB"/>
-        </w:rPr>
         <w:t xml:space="preserve"> </w:t>
       </w:r>
       <w:r>
-        <w:rPr>
-          <w:lang w:val="en-GB"/>
-        </w:rPr>
         <w:t>Custom</w:t>
       </w:r>
     </w:p>
     <w:p>
-      <w:pPr>
-        <w:pStyle w:val="KeinLeerraum"/>
-        <w:rPr>
-          <w:lang w:val="en-GB"/>
-        </w:rPr>
-      </w:pPr>
       <w:r>
         <w:rPr>
           <w:rStyle w:val="IntensiveHervorhebung"/>
-          <w:lang w:val="en-GB"/>
         </w:rPr>
         <w:t>Objectives:</w:t>
       </w:r>
       <w:r>
-        <w:rPr>
-          <w:lang w:val="en-GB"/>
-        </w:rPr>
-        <w:t xml:space="preserve"> </w:t>
-      </w:r>
-      <w:proofErr w:type="spellStart"/>
-      <w:r>
-        <w:rPr>
-          <w:lang w:val="en-GB"/>
-        </w:rPr>
-        <w:t>makespan</w:t>
-      </w:r>
-      <w:proofErr w:type="spellEnd"/>
-      <w:r>
-        <w:rPr>
-          <w:lang w:val="en-GB"/>
-        </w:rPr>
-        <w:t xml:space="preserve"> &amp; c</w:t>
-      </w:r>
-      <w:r>
-        <w:rPr>
-          <w:lang w:val="en-GB"/>
-        </w:rPr>
+        <w:t xml:space="preserve"> Makespan &amp; C</w:t>
+      </w:r>
+      <w:r>
         <w:t>ost</w:t>
       </w:r>
     </w:p>
@@ -240,187 +135,217 @@
     <w:p>
       <w:pPr>
         <w:pStyle w:val="berschrift1"/>
-        <w:rPr>
-          <w:lang w:val="en-GB"/>
-        </w:rPr>
-      </w:pPr>
-      <w:r>
-        <w:rPr>
-          <w:lang w:val="en-GB"/>
-        </w:rPr>
-        <w:t>OBJECTIVE</w:t>
+      </w:pPr>
+      <w:r>
+        <w:t>Objective</w:t>
       </w:r>
     </w:p>
     <w:p>
-      <w:pPr>
-        <w:rPr>
-          <w:sz w:val="24"/>
-          <w:szCs w:val="24"/>
-          <w:lang w:val="en-GB"/>
-        </w:rPr>
-      </w:pPr>
-      <w:r>
-        <w:rPr>
-          <w:sz w:val="24"/>
-          <w:szCs w:val="24"/>
-          <w:lang w:val="en-GB"/>
-        </w:rPr>
-        <w:t xml:space="preserve">With this project, we want to implement a real-world workflow scheduling algorithm and evaluate its performance scheduling a custom workflow which could be executed on Amazon EC2 instances. We use the workflow scheduling algorithm MOHEFT [1] to schedule the execution of our workflow while optimizing multiple objectives, namely </w:t>
-      </w:r>
-      <w:proofErr w:type="spellStart"/>
-      <w:r>
-        <w:rPr>
-          <w:sz w:val="24"/>
-          <w:szCs w:val="24"/>
-          <w:lang w:val="en-GB"/>
-        </w:rPr>
-        <w:t>makespan</w:t>
-      </w:r>
-      <w:proofErr w:type="spellEnd"/>
-      <w:r>
-        <w:rPr>
-          <w:sz w:val="24"/>
-          <w:szCs w:val="24"/>
-          <w:lang w:val="en-GB"/>
-        </w:rPr>
-        <w:t xml:space="preserve"> and cost.</w:t>
+      <w:r>
+        <w:t>With this project</w:t>
+      </w:r>
+      <w:r>
+        <w:t xml:space="preserve"> we want to implement a real-world workflow scheduling algorithm and evaluate its performance </w:t>
+      </w:r>
+      <w:r>
+        <w:t>on</w:t>
+      </w:r>
+      <w:r>
+        <w:t xml:space="preserve"> a custom workflow which could be executed on Amazon EC2 instances. We use the workflow</w:t>
+      </w:r>
+      <w:r>
+        <w:t xml:space="preserve"> scheduling algorithm MOHEFT</w:t>
+      </w:r>
+      <w:r>
+        <w:t xml:space="preserve"> to schedule the execution of our workflow while optimizing multiple objectives, namely makespan and cost.</w:t>
+      </w:r>
+    </w:p>
+    <w:p/>
+    <w:p>
+      <w:pPr>
+        <w:pStyle w:val="berschrift1"/>
+      </w:pPr>
+      <w:r>
+        <w:t>Input</w:t>
       </w:r>
     </w:p>
     <w:p>
       <w:pPr>
-        <w:jc w:val="center"/>
-        <w:rPr>
-          <w:lang w:val="en-GB"/>
-        </w:rPr>
-      </w:pPr>
+        <w:rPr>
+          <w:noProof/>
+          <w:lang w:eastAsia="en-GB"/>
+        </w:rPr>
+      </w:pPr>
+      <w:r>
+        <w:t>We performed benchmarking on EC2 instances of the types</w:t>
+      </w:r>
+      <w:r>
+        <w:rPr>
+          <w:rStyle w:val="SchwacheHervorhebung"/>
+        </w:rPr>
+        <w:t xml:space="preserve"> t</w:t>
+      </w:r>
+      <w:proofErr w:type="gramStart"/>
+      <w:r>
+        <w:rPr>
+          <w:rStyle w:val="SchwacheHervorhebung"/>
+        </w:rPr>
+        <w:t>2.nano</w:t>
+      </w:r>
+      <w:proofErr w:type="gramEnd"/>
+      <w:r>
+        <w:rPr>
+          <w:rStyle w:val="SchwacheHervorhebung"/>
+        </w:rPr>
+        <w:t xml:space="preserve">, t2.micro, t2.medium, t2.xlarge </w:t>
+      </w:r>
+      <w:r>
+        <w:t>and</w:t>
+      </w:r>
+      <w:r>
+        <w:rPr>
+          <w:rStyle w:val="SchwacheHervorhebung"/>
+        </w:rPr>
+        <w:t xml:space="preserve"> c5.large</w:t>
+      </w:r>
+      <w:r>
+        <w:t xml:space="preserve"> in order to </w:t>
+      </w:r>
+      <w:r>
+        <w:t xml:space="preserve">establish the makespan of the individual tasks on different instance types. Next, we combined the </w:t>
+      </w:r>
+      <w:proofErr w:type="spellStart"/>
+      <w:r>
+        <w:t>makespan</w:t>
+      </w:r>
+      <w:proofErr w:type="spellEnd"/>
+      <w:r>
+        <w:t xml:space="preserve"> information (</w:t>
+      </w:r>
+      <w:r>
+        <w:rPr>
+          <w:rStyle w:val="SchwacherVerweis"/>
+        </w:rPr>
+        <w:fldChar w:fldCharType="begin"/>
+      </w:r>
+      <w:r>
+        <w:rPr>
+          <w:rStyle w:val="SchwacherVerweis"/>
+        </w:rPr>
+        <w:instrText xml:space="preserve"> REF _Ref518400487 \h </w:instrText>
+      </w:r>
+      <w:r>
+        <w:rPr>
+          <w:rStyle w:val="SchwacherVerweis"/>
+        </w:rPr>
+        <w:instrText xml:space="preserve"> \* MERGEFORMAT </w:instrText>
+      </w:r>
+      <w:r>
+        <w:rPr>
+          <w:rStyle w:val="SchwacherVerweis"/>
+        </w:rPr>
+      </w:r>
+      <w:r>
+        <w:rPr>
+          <w:rStyle w:val="SchwacherVerweis"/>
+        </w:rPr>
+        <w:fldChar w:fldCharType="separate"/>
+      </w:r>
+      <w:r>
+        <w:rPr>
+          <w:rStyle w:val="SchwacherVerweis"/>
+        </w:rPr>
+        <w:t>Figure 2 makespan.CSV</w:t>
+      </w:r>
+      <w:r>
+        <w:rPr>
+          <w:rStyle w:val="SchwacherVerweis"/>
+        </w:rPr>
+        <w:fldChar w:fldCharType="end"/>
+      </w:r>
+      <w:r>
+        <w:rPr>
+          <w:rStyle w:val="SchwacherVerweis"/>
+        </w:rPr>
+        <w:t>)</w:t>
+      </w:r>
+      <w:r>
+        <w:t xml:space="preserve"> with the price per hour for the instances to arrive at the cost of execution for every task on every instance type (</w:t>
+      </w:r>
+      <w:r>
+        <w:rPr>
+          <w:rStyle w:val="SchwacherVerweis"/>
+        </w:rPr>
+        <w:fldChar w:fldCharType="begin"/>
+      </w:r>
+      <w:r>
+        <w:rPr>
+          <w:rStyle w:val="SchwacherVerweis"/>
+        </w:rPr>
+        <w:instrText xml:space="preserve"> REF _Ref518400086 \h </w:instrText>
+      </w:r>
+      <w:r>
+        <w:rPr>
+          <w:rStyle w:val="SchwacherVerweis"/>
+        </w:rPr>
+        <w:instrText xml:space="preserve"> \* MERGEFORMAT </w:instrText>
+      </w:r>
+      <w:r>
+        <w:rPr>
+          <w:rStyle w:val="SchwacherVerweis"/>
+        </w:rPr>
+      </w:r>
+      <w:r>
+        <w:rPr>
+          <w:rStyle w:val="SchwacherVerweis"/>
+        </w:rPr>
+        <w:fldChar w:fldCharType="separate"/>
+      </w:r>
+      <w:r>
+        <w:rPr>
+          <w:rStyle w:val="SchwacherVerweis"/>
+        </w:rPr>
+        <w:t>Figure 3: costs.CSV</w:t>
+      </w:r>
+      <w:r>
+        <w:rPr>
+          <w:rStyle w:val="SchwacherVerweis"/>
+        </w:rPr>
+        <w:fldChar w:fldCharType="end"/>
+      </w:r>
+      <w:r>
+        <w:t>).</w:t>
+      </w:r>
+      <w:r>
+        <w:rPr>
+          <w:noProof/>
+          <w:lang w:eastAsia="en-GB"/>
+        </w:rPr>
+        <w:t xml:space="preserve"> </w:t>
+      </w:r>
     </w:p>
     <w:p>
       <w:pPr>
-        <w:pStyle w:val="berschrift1"/>
-        <w:rPr>
-          <w:lang w:val="en-GB"/>
-        </w:rPr>
-      </w:pPr>
-      <w:r>
-        <w:rPr>
-          <w:lang w:val="en-GB"/>
-        </w:rPr>
-        <w:t>INPUT</w:t>
-      </w:r>
+        <w:rPr>
+          <w:noProof/>
+          <w:lang w:eastAsia="en-GB"/>
+        </w:rPr>
+      </w:pPr>
     </w:p>
     <w:p>
       <w:pPr>
-        <w:rPr>
-          <w:sz w:val="24"/>
-          <w:szCs w:val="24"/>
-          <w:lang w:val="en-GB"/>
-        </w:rPr>
-      </w:pPr>
-      <w:r>
-        <w:rPr>
-          <w:sz w:val="24"/>
-          <w:szCs w:val="24"/>
-          <w:lang w:val="en-GB"/>
-        </w:rPr>
-        <w:t>We performed benchmarking on EC2 instances of the</w:t>
-      </w:r>
-      <w:r>
-        <w:t xml:space="preserve"> </w:t>
-      </w:r>
-      <w:proofErr w:type="spellStart"/>
-      <w:r>
-        <w:t>types</w:t>
-      </w:r>
-      <w:proofErr w:type="spellEnd"/>
-      <w:r>
-        <w:rPr>
-          <w:rStyle w:val="Hervorhebung"/>
-        </w:rPr>
-        <w:t xml:space="preserve"> t</w:t>
-      </w:r>
-      <w:proofErr w:type="gramStart"/>
-      <w:r>
-        <w:rPr>
-          <w:rStyle w:val="Hervorhebung"/>
-        </w:rPr>
-        <w:t>2.nano</w:t>
-      </w:r>
-      <w:proofErr w:type="gramEnd"/>
-      <w:r>
-        <w:rPr>
-          <w:rStyle w:val="Hervorhebung"/>
-        </w:rPr>
-        <w:t>, t2.micro, t2.medium, t2.xlarge and c5.large</w:t>
-      </w:r>
-      <w:r>
-        <w:rPr>
-          <w:sz w:val="24"/>
-          <w:szCs w:val="24"/>
-          <w:lang w:val="en-GB"/>
-        </w:rPr>
-        <w:t xml:space="preserve"> in order to </w:t>
-      </w:r>
-      <w:r>
-        <w:rPr>
-          <w:sz w:val="24"/>
-          <w:szCs w:val="24"/>
-          <w:lang w:val="en-GB"/>
-        </w:rPr>
-        <w:t xml:space="preserve">establish the </w:t>
-      </w:r>
-      <w:proofErr w:type="spellStart"/>
-      <w:r>
-        <w:rPr>
-          <w:sz w:val="24"/>
-          <w:szCs w:val="24"/>
-          <w:lang w:val="en-GB"/>
-        </w:rPr>
-        <w:t>makespan</w:t>
-      </w:r>
-      <w:proofErr w:type="spellEnd"/>
-      <w:r>
-        <w:rPr>
-          <w:sz w:val="24"/>
-          <w:szCs w:val="24"/>
-          <w:lang w:val="en-GB"/>
-        </w:rPr>
-        <w:t xml:space="preserve"> of the individual tasks on different instance types. Next, we combined the </w:t>
-      </w:r>
-      <w:proofErr w:type="spellStart"/>
-      <w:r>
-        <w:rPr>
-          <w:sz w:val="24"/>
-          <w:szCs w:val="24"/>
-          <w:lang w:val="en-GB"/>
-        </w:rPr>
-        <w:t>makespan</w:t>
-      </w:r>
-      <w:proofErr w:type="spellEnd"/>
-      <w:r>
-        <w:rPr>
-          <w:sz w:val="24"/>
-          <w:szCs w:val="24"/>
-          <w:lang w:val="en-GB"/>
-        </w:rPr>
-        <w:t xml:space="preserve"> information (makespan.CSV) with the price per hour for the instances to arrive at the cost of execution for every task on every instance type (costs.CSV). </w:t>
-      </w:r>
+        <w:keepNext/>
+        <w:jc w:val="center"/>
+      </w:pPr>
       <w:r>
         <w:rPr>
           <w:noProof/>
-          <w:lang w:eastAsia="de-AT"/>
+          <w:lang w:eastAsia="en-GB"/>
         </w:rPr>
         <w:drawing>
-          <wp:anchor distT="0" distB="0" distL="114300" distR="114300" simplePos="0" relativeHeight="251658240" behindDoc="1" locked="0" layoutInCell="1" allowOverlap="1">
-            <wp:simplePos x="0" y="0"/>
-            <wp:positionH relativeFrom="margin">
-              <wp:posOffset>-8255</wp:posOffset>
-            </wp:positionH>
-            <wp:positionV relativeFrom="paragraph">
-              <wp:posOffset>243205</wp:posOffset>
-            </wp:positionV>
-            <wp:extent cx="2834640" cy="2834640"/>
-            <wp:effectExtent l="0" t="0" r="3810" b="3810"/>
-            <wp:wrapTopAndBottom/>
+          <wp:inline distT="0" distB="0" distL="0" distR="0" wp14:anchorId="5FD2BF5A" wp14:editId="3303BEEE">
+            <wp:extent cx="2834640" cy="2490122"/>
+            <wp:effectExtent l="0" t="0" r="3810" b="5715"/>
             <wp:docPr id="2" name="Grafik 2"/>
             <wp:cNvGraphicFramePr>
               <a:graphicFrameLocks xmlns:a="http://schemas.openxmlformats.org/drawingml/2006/main" noChangeAspect="1"/>
@@ -447,7 +372,7 @@
                   <pic:spPr>
                     <a:xfrm>
                       <a:off x="0" y="0"/>
-                      <a:ext cx="2834640" cy="2834640"/>
+                      <a:ext cx="2834640" cy="2490122"/>
                     </a:xfrm>
                     <a:prstGeom prst="rect">
                       <a:avLst/>
@@ -456,31 +381,21 @@
                 </pic:pic>
               </a:graphicData>
             </a:graphic>
-            <wp14:sizeRelH relativeFrom="margin">
-              <wp14:pctWidth>0</wp14:pctWidth>
-            </wp14:sizeRelH>
-            <wp14:sizeRelV relativeFrom="margin">
-              <wp14:pctHeight>0</wp14:pctHeight>
-            </wp14:sizeRelV>
-          </wp:anchor>
+          </wp:inline>
         </w:drawing>
       </w:r>
       <w:r>
+        <w:t xml:space="preserve">                  </w:t>
+      </w:r>
+      <w:r>
         <w:rPr>
           <w:noProof/>
+          <w:lang w:eastAsia="en-GB"/>
         </w:rPr>
         <w:drawing>
-          <wp:anchor distT="0" distB="0" distL="114300" distR="114300" simplePos="0" relativeHeight="251659264" behindDoc="0" locked="0" layoutInCell="1" allowOverlap="1" wp14:anchorId="6B208420">
-            <wp:simplePos x="0" y="0"/>
-            <wp:positionH relativeFrom="margin">
-              <wp:align>right</wp:align>
-            </wp:positionH>
-            <wp:positionV relativeFrom="paragraph">
-              <wp:posOffset>241935</wp:posOffset>
-            </wp:positionV>
-            <wp:extent cx="2381250" cy="2657475"/>
-            <wp:effectExtent l="0" t="0" r="0" b="9525"/>
-            <wp:wrapTopAndBottom/>
+          <wp:inline distT="0" distB="0" distL="0" distR="0" wp14:anchorId="31C08522" wp14:editId="41C02691">
+            <wp:extent cx="2381250" cy="2528047"/>
+            <wp:effectExtent l="0" t="0" r="0" b="5715"/>
             <wp:docPr id="8" name="Grafik 8"/>
             <wp:cNvGraphicFramePr>
               <a:graphicFrameLocks xmlns:a="http://schemas.openxmlformats.org/drawingml/2006/main" noChangeAspect="1"/>
@@ -492,7 +407,7 @@
                     <pic:cNvPr id="1" name=""/>
                     <pic:cNvPicPr/>
                   </pic:nvPicPr>
-                  <pic:blipFill>
+                  <pic:blipFill rotWithShape="1">
                     <a:blip r:embed="rId9">
                       <a:extLst>
                         <a:ext uri="{28A0092B-C50C-407E-A947-70E740481C1C}">
@@ -500,138 +415,94 @@
                         </a:ext>
                       </a:extLst>
                     </a:blip>
-                    <a:stretch>
-                      <a:fillRect/>
-                    </a:stretch>
+                    <a:srcRect b="4871"/>
+                    <a:stretch/>
                   </pic:blipFill>
-                  <pic:spPr>
+                  <pic:spPr bwMode="auto">
                     <a:xfrm>
                       <a:off x="0" y="0"/>
-                      <a:ext cx="2381250" cy="2657475"/>
+                      <a:ext cx="2381250" cy="2528047"/>
                     </a:xfrm>
                     <a:prstGeom prst="rect">
                       <a:avLst/>
                     </a:prstGeom>
+                    <a:ln>
+                      <a:noFill/>
+                    </a:ln>
+                    <a:extLst>
+                      <a:ext uri="{53640926-AAD7-44D8-BBD7-CCE9431645EC}">
+                        <a14:shadowObscured xmlns:a14="http://schemas.microsoft.com/office/drawing/2010/main"/>
+                      </a:ext>
+                    </a:extLst>
                   </pic:spPr>
                 </pic:pic>
               </a:graphicData>
             </a:graphic>
-          </wp:anchor>
+          </wp:inline>
         </w:drawing>
-      </w:r>
-      <w:r>
-        <w:rPr>
-          <w:sz w:val="24"/>
-          <w:szCs w:val="24"/>
-          <w:lang w:val="en-GB"/>
-        </w:rPr>
-        <w:t>A textual representation</w:t>
-      </w:r>
-      <w:r>
-        <w:rPr>
-          <w:sz w:val="24"/>
-          <w:szCs w:val="24"/>
-          <w:lang w:val="en-GB"/>
-        </w:rPr>
-        <w:t xml:space="preserve"> (adjacency list)</w:t>
-      </w:r>
-      <w:r>
-        <w:rPr>
-          <w:sz w:val="24"/>
-          <w:szCs w:val="24"/>
-          <w:lang w:val="en-GB"/>
-        </w:rPr>
-        <w:t xml:space="preserve"> of the </w:t>
-      </w:r>
-      <w:r>
-        <w:rPr>
-          <w:sz w:val="24"/>
-          <w:szCs w:val="24"/>
-          <w:lang w:val="en-GB"/>
-        </w:rPr>
-        <w:t xml:space="preserve">directed </w:t>
-      </w:r>
-      <w:r>
-        <w:rPr>
-          <w:sz w:val="24"/>
-          <w:szCs w:val="24"/>
-          <w:lang w:val="en-GB"/>
-        </w:rPr>
-        <w:lastRenderedPageBreak/>
-        <w:t>acyclic graph (</w:t>
-      </w:r>
-      <w:r>
-        <w:rPr>
-          <w:sz w:val="24"/>
-          <w:szCs w:val="24"/>
-          <w:lang w:val="en-GB"/>
-        </w:rPr>
-        <w:t>DAG</w:t>
-      </w:r>
-      <w:r>
-        <w:rPr>
-          <w:sz w:val="24"/>
-          <w:szCs w:val="24"/>
-          <w:lang w:val="en-GB"/>
-        </w:rPr>
-        <w:t>)</w:t>
-      </w:r>
-      <w:r>
-        <w:rPr>
-          <w:sz w:val="24"/>
-          <w:szCs w:val="24"/>
-          <w:lang w:val="en-GB"/>
-        </w:rPr>
-        <w:t xml:space="preserve"> representing our workflow, together with makespan.CSV and costs.CSV forms the decision base of our approach.</w:t>
       </w:r>
     </w:p>
     <w:p>
       <w:pPr>
-        <w:rPr>
-          <w:lang w:val="en-GB"/>
-        </w:rPr>
+        <w:pStyle w:val="Beschriftung"/>
+      </w:pPr>
+      <w:r>
+        <w:t xml:space="preserve">Figure </w:t>
+      </w:r>
+      <w:r>
+        <w:fldChar w:fldCharType="begin"/>
+      </w:r>
+      <w:r>
+        <w:instrText xml:space="preserve"> SEQ Figure \* ARABIC </w:instrText>
+      </w:r>
+      <w:r>
+        <w:fldChar w:fldCharType="separate"/>
+      </w:r>
+      <w:r>
+        <w:rPr>
+          <w:noProof/>
+        </w:rPr>
+        <w:t>1</w:t>
+      </w:r>
+      <w:r>
+        <w:fldChar w:fldCharType="end"/>
+      </w:r>
+      <w:r>
+        <w:t>:</w:t>
+      </w:r>
+      <w:r>
+        <w:t xml:space="preserve"> A textual representation (adjacency list) of the directed acyclic graph (DAG) representing our workflow, together with makespan.CSV and costs.CSV forms the decision base of our approach.</w:t>
+      </w:r>
+    </w:p>
+    <w:p/>
+    <w:p/>
+    <w:p>
+      <w:pPr>
+        <w:keepNext/>
+        <w:jc w:val="center"/>
       </w:pPr>
     </w:p>
     <w:p>
       <w:pPr>
-        <w:rPr>
-          <w:lang w:val="en-GB"/>
-        </w:rPr>
+        <w:keepNext/>
+        <w:jc w:val="center"/>
       </w:pPr>
     </w:p>
     <w:p>
       <w:pPr>
-        <w:spacing w:after="0" w:line="240" w:lineRule="auto"/>
-        <w:rPr>
-          <w:sz w:val="24"/>
-          <w:szCs w:val="24"/>
-          <w:lang w:val="en-GB"/>
-        </w:rPr>
-      </w:pPr>
-      <w:r>
-        <w:rPr>
-          <w:sz w:val="24"/>
-          <w:szCs w:val="24"/>
-          <w:lang w:val="en-GB"/>
-        </w:rPr>
-        <w:t>Costs.CSV</w:t>
-      </w:r>
-    </w:p>
-    <w:p>
-      <w:pPr>
-        <w:rPr>
-          <w:lang w:val="en-GB"/>
-        </w:rPr>
+        <w:keepNext/>
+        <w:jc w:val="center"/>
       </w:pPr>
       <w:r>
         <w:rPr>
           <w:noProof/>
+          <w:lang w:eastAsia="en-GB"/>
         </w:rPr>
         <w:drawing>
-          <wp:inline distT="0" distB="0" distL="0" distR="0" wp14:anchorId="6B4230FC" wp14:editId="535BEA6E">
-            <wp:extent cx="3478965" cy="1603729"/>
-            <wp:effectExtent l="0" t="0" r="7620" b="0"/>
-            <wp:docPr id="5" name="Grafik 5"/>
+          <wp:inline distT="0" distB="0" distL="0" distR="0" wp14:anchorId="039471E1" wp14:editId="70E1791C">
+            <wp:extent cx="3960000" cy="1840752"/>
+            <wp:effectExtent l="0" t="0" r="2540" b="7620"/>
+            <wp:docPr id="6" name="Grafik 6"/>
             <wp:cNvGraphicFramePr>
               <a:graphicFrameLocks xmlns:a="http://schemas.openxmlformats.org/drawingml/2006/main" noChangeAspect="1"/>
             </wp:cNvGraphicFramePr>
@@ -651,7 +522,7 @@
                   <pic:spPr>
                     <a:xfrm>
                       <a:off x="0" y="0"/>
-                      <a:ext cx="3517971" cy="1621710"/>
+                      <a:ext cx="3960000" cy="1840752"/>
                     </a:xfrm>
                     <a:prstGeom prst="rect">
                       <a:avLst/>
@@ -663,47 +534,57 @@
           </wp:inline>
         </w:drawing>
       </w:r>
-      <w:r>
-        <w:rPr>
-          <w:noProof/>
-          <w:lang w:val="en-US"/>
-        </w:rPr>
-        <w:t xml:space="preserve"> </w:t>
-      </w:r>
     </w:p>
     <w:p>
       <w:pPr>
-        <w:spacing w:after="0"/>
-        <w:rPr>
-          <w:sz w:val="24"/>
-          <w:szCs w:val="24"/>
-          <w:lang w:val="en-GB"/>
-        </w:rPr>
-      </w:pPr>
-      <w:r>
-        <w:rPr>
-          <w:sz w:val="24"/>
-          <w:szCs w:val="24"/>
-          <w:lang w:val="en-GB"/>
-        </w:rPr>
-        <w:t>Makespan.CSV</w:t>
-      </w:r>
+        <w:pStyle w:val="Beschriftung"/>
+        <w:jc w:val="center"/>
+      </w:pPr>
+      <w:bookmarkStart w:id="1" w:name="_Ref518400487"/>
+      <w:r>
+        <w:t xml:space="preserve">Figure </w:t>
+      </w:r>
+      <w:r>
+        <w:fldChar w:fldCharType="begin"/>
+      </w:r>
+      <w:r>
+        <w:instrText xml:space="preserve"> SEQ Figure \* ARABIC </w:instrText>
+      </w:r>
+      <w:r>
+        <w:fldChar w:fldCharType="separate"/>
+      </w:r>
+      <w:r>
+        <w:rPr>
+          <w:noProof/>
+        </w:rPr>
+        <w:t>2</w:t>
+      </w:r>
+      <w:r>
+        <w:fldChar w:fldCharType="end"/>
+      </w:r>
+      <w:r>
+        <w:t xml:space="preserve"> m</w:t>
+      </w:r>
+      <w:r>
+        <w:t>akespan.CSV</w:t>
+      </w:r>
+      <w:bookmarkEnd w:id="1"/>
     </w:p>
     <w:p>
       <w:pPr>
-        <w:rPr>
-          <w:lang w:val="en-GB"/>
-        </w:rPr>
+        <w:keepNext/>
+        <w:jc w:val="center"/>
       </w:pPr>
       <w:r>
         <w:rPr>
           <w:noProof/>
+          <w:lang w:eastAsia="en-GB"/>
         </w:rPr>
         <w:drawing>
-          <wp:inline distT="0" distB="0" distL="0" distR="0" wp14:anchorId="784D5357" wp14:editId="644F76BB">
-            <wp:extent cx="3512169" cy="1632585"/>
-            <wp:effectExtent l="0" t="0" r="0" b="5715"/>
-            <wp:docPr id="6" name="Grafik 6"/>
+          <wp:inline distT="0" distB="0" distL="0" distR="0" wp14:anchorId="14F0261A" wp14:editId="5BF281E5">
+            <wp:extent cx="3960000" cy="1825475"/>
+            <wp:effectExtent l="0" t="0" r="2540" b="3810"/>
+            <wp:docPr id="5" name="Grafik 5"/>
             <wp:cNvGraphicFramePr>
               <a:graphicFrameLocks xmlns:a="http://schemas.openxmlformats.org/drawingml/2006/main" noChangeAspect="1"/>
             </wp:cNvGraphicFramePr>
@@ -723,7 +604,7 @@
                   <pic:spPr>
                     <a:xfrm>
                       <a:off x="0" y="0"/>
-                      <a:ext cx="3589542" cy="1668551"/>
+                      <a:ext cx="3960000" cy="1825475"/>
                     </a:xfrm>
                     <a:prstGeom prst="rect">
                       <a:avLst/>
@@ -738,29 +619,59 @@
     </w:p>
     <w:p>
       <w:pPr>
-        <w:keepNext/>
+        <w:pStyle w:val="Beschriftung"/>
         <w:jc w:val="center"/>
-        <w:rPr>
-          <w:lang w:val="en-GB"/>
-        </w:rPr>
-      </w:pPr>
+      </w:pPr>
+      <w:bookmarkStart w:id="2" w:name="_Ref518400086"/>
+      <w:r>
+        <w:t xml:space="preserve">Figure </w:t>
+      </w:r>
+      <w:r>
+        <w:fldChar w:fldCharType="begin"/>
+      </w:r>
+      <w:r>
+        <w:instrText xml:space="preserve"> SEQ Figure \* ARABIC </w:instrText>
+      </w:r>
+      <w:r>
+        <w:fldChar w:fldCharType="separate"/>
+      </w:r>
       <w:r>
         <w:rPr>
           <w:noProof/>
         </w:rPr>
+        <w:t>3</w:t>
+      </w:r>
+      <w:r>
+        <w:fldChar w:fldCharType="end"/>
+      </w:r>
+      <w:r>
+        <w:t xml:space="preserve">: </w:t>
+      </w:r>
+      <w:bookmarkStart w:id="3" w:name="_Ref518400078"/>
+      <w:r>
+        <w:t>c</w:t>
+      </w:r>
+      <w:r>
+        <w:t>osts.CSV</w:t>
+      </w:r>
+      <w:bookmarkEnd w:id="2"/>
+      <w:bookmarkEnd w:id="3"/>
+      <w:r>
+        <w:t xml:space="preserve">         </w:t>
+      </w:r>
+    </w:p>
+    <w:p/>
+    <w:p>
+      <w:r>
+        <w:rPr>
+          <w:noProof/>
+          <w:lang w:eastAsia="en-GB"/>
+        </w:rPr>
         <w:drawing>
-          <wp:anchor distT="0" distB="0" distL="114300" distR="114300" simplePos="0" relativeHeight="251662336" behindDoc="0" locked="0" layoutInCell="1" allowOverlap="1" wp14:anchorId="4BEAE483">
-            <wp:simplePos x="0" y="0"/>
-            <wp:positionH relativeFrom="page">
-              <wp:posOffset>4122421</wp:posOffset>
-            </wp:positionH>
-            <wp:positionV relativeFrom="paragraph">
-              <wp:posOffset>143479</wp:posOffset>
-            </wp:positionV>
-            <wp:extent cx="2636520" cy="1835816"/>
+          <wp:inline distT="0" distB="0" distL="0" distR="0" wp14:anchorId="016E0EDA" wp14:editId="763C80CE">
+            <wp:extent cx="2808997" cy="2159444"/>
             <wp:effectExtent l="0" t="0" r="0" b="0"/>
-            <wp:wrapNone/>
-            <wp:docPr id="10" name="Grafik 10"/>
+            <wp:docPr id="9" name="Grafik 9"/>
             <wp:cNvGraphicFramePr>
               <a:graphicFrameLocks xmlns:a="http://schemas.openxmlformats.org/drawingml/2006/main" noChangeAspect="1"/>
             </wp:cNvGraphicFramePr>
@@ -786,7 +697,7 @@
                   <pic:spPr>
                     <a:xfrm>
                       <a:off x="0" y="0"/>
-                      <a:ext cx="2644013" cy="1841033"/>
+                      <a:ext cx="2810730" cy="2160776"/>
                     </a:xfrm>
                     <a:prstGeom prst="rect">
                       <a:avLst/>
@@ -795,32 +706,19 @@
                 </pic:pic>
               </a:graphicData>
             </a:graphic>
-            <wp14:sizeRelH relativeFrom="margin">
-              <wp14:pctWidth>0</wp14:pctWidth>
-            </wp14:sizeRelH>
-            <wp14:sizeRelV relativeFrom="margin">
-              <wp14:pctHeight>0</wp14:pctHeight>
-            </wp14:sizeRelV>
-          </wp:anchor>
+          </wp:inline>
         </w:drawing>
       </w:r>
       <w:r>
         <w:rPr>
           <w:noProof/>
+          <w:lang w:eastAsia="en-GB"/>
         </w:rPr>
         <w:drawing>
-          <wp:anchor distT="0" distB="0" distL="114300" distR="114300" simplePos="0" relativeHeight="251661312" behindDoc="0" locked="0" layoutInCell="1" allowOverlap="1" wp14:anchorId="35F9A712" wp14:editId="458B3E7F">
-            <wp:simplePos x="0" y="0"/>
-            <wp:positionH relativeFrom="margin">
-              <wp:posOffset>-635</wp:posOffset>
-            </wp:positionH>
-            <wp:positionV relativeFrom="paragraph">
-              <wp:posOffset>5715</wp:posOffset>
-            </wp:positionV>
-            <wp:extent cx="2808997" cy="2159444"/>
+          <wp:inline distT="0" distB="0" distL="0" distR="0" wp14:anchorId="0A266736" wp14:editId="7E5231BE">
+            <wp:extent cx="2788920" cy="2093494"/>
             <wp:effectExtent l="0" t="0" r="0" b="0"/>
-            <wp:wrapNone/>
-            <wp:docPr id="9" name="Grafik 9"/>
+            <wp:docPr id="10" name="Grafik 10"/>
             <wp:cNvGraphicFramePr>
               <a:graphicFrameLocks xmlns:a="http://schemas.openxmlformats.org/drawingml/2006/main" noChangeAspect="1"/>
             </wp:cNvGraphicFramePr>
@@ -831,7 +729,7 @@
                     <pic:cNvPr id="1" name=""/>
                     <pic:cNvPicPr/>
                   </pic:nvPicPr>
-                  <pic:blipFill>
+                  <pic:blipFill rotWithShape="1">
                     <a:blip r:embed="rId13">
                       <a:extLst>
                         <a:ext uri="{28A0092B-C50C-407E-A947-70E740481C1C}">
@@ -839,242 +737,124 @@
                         </a:ext>
                       </a:extLst>
                     </a:blip>
-                    <a:stretch>
-                      <a:fillRect/>
-                    </a:stretch>
+                    <a:srcRect l="-44" t="3305" r="44" b="-11110"/>
+                    <a:stretch/>
                   </pic:blipFill>
-                  <pic:spPr>
+                  <pic:spPr bwMode="auto">
                     <a:xfrm>
                       <a:off x="0" y="0"/>
-                      <a:ext cx="2810730" cy="2160776"/>
+                      <a:ext cx="2818067" cy="2115373"/>
                     </a:xfrm>
                     <a:prstGeom prst="rect">
                       <a:avLst/>
                     </a:prstGeom>
+                    <a:ln>
+                      <a:noFill/>
+                    </a:ln>
+                    <a:extLst>
+                      <a:ext uri="{53640926-AAD7-44D8-BBD7-CCE9431645EC}">
+                        <a14:shadowObscured xmlns:a14="http://schemas.microsoft.com/office/drawing/2010/main"/>
+                      </a:ext>
+                    </a:extLst>
                   </pic:spPr>
                 </pic:pic>
               </a:graphicData>
             </a:graphic>
-            <wp14:sizeRelH relativeFrom="margin">
-              <wp14:pctWidth>0</wp14:pctWidth>
-            </wp14:sizeRelH>
-            <wp14:sizeRelV relativeFrom="margin">
-              <wp14:pctHeight>0</wp14:pctHeight>
-            </wp14:sizeRelV>
-          </wp:anchor>
+          </wp:inline>
         </w:drawing>
       </w:r>
     </w:p>
     <w:p>
+      <w:r>
+        <w:t xml:space="preserve">The Tasks T2.x T3 and T4.x use at maximum one core while T1 and T5 profit from multiple cores, which results in significantly lower makespans if T1 and T5 are executed on multi core instances like </w:t>
+      </w:r>
+      <w:r>
+        <w:rPr>
+          <w:rStyle w:val="SchwacheHervorhebung"/>
+        </w:rPr>
+        <w:t>t</w:t>
+      </w:r>
+      <w:proofErr w:type="gramStart"/>
+      <w:r>
+        <w:rPr>
+          <w:rStyle w:val="SchwacheHervorhebung"/>
+        </w:rPr>
+        <w:t>2.medium</w:t>
+      </w:r>
+      <w:proofErr w:type="gramEnd"/>
+      <w:r>
+        <w:rPr>
+          <w:rStyle w:val="SchwacheHervorhebung"/>
+        </w:rPr>
+        <w:t>, t2.xlarge</w:t>
+      </w:r>
+      <w:r>
+        <w:t xml:space="preserve"> and </w:t>
+      </w:r>
+      <w:r>
+        <w:rPr>
+          <w:rStyle w:val="SchwacheHervorhebung"/>
+        </w:rPr>
+        <w:t>c5.large</w:t>
+      </w:r>
+      <w:r>
+        <w:t>. The cost of these instances is multiple times higher as the single-core instances.</w:t>
+      </w:r>
+    </w:p>
+    <w:p>
+      <w:pPr>
+        <w:jc w:val="left"/>
+        <w:rPr>
+          <w:caps/>
+          <w:color w:val="FFFFFF" w:themeColor="background1"/>
+          <w:spacing w:val="15"/>
+          <w:sz w:val="22"/>
+          <w:szCs w:val="22"/>
+        </w:rPr>
+      </w:pPr>
+    </w:p>
+    <w:p>
+      <w:pPr>
+        <w:jc w:val="left"/>
+        <w:rPr>
+          <w:caps/>
+          <w:color w:val="FFFFFF" w:themeColor="background1"/>
+          <w:spacing w:val="15"/>
+          <w:sz w:val="22"/>
+          <w:szCs w:val="22"/>
+        </w:rPr>
+      </w:pPr>
+      <w:r>
+        <w:br w:type="page"/>
+      </w:r>
+    </w:p>
+    <w:p>
+      <w:pPr>
+        <w:pStyle w:val="berschrift1"/>
+      </w:pPr>
+      <w:r>
+        <w:lastRenderedPageBreak/>
+        <w:t>D</w:t>
+      </w:r>
+      <w:r>
+        <w:t>iagram Overview of approach</w:t>
+      </w:r>
+    </w:p>
+    <w:p/>
+    <w:p>
       <w:pPr>
         <w:keepNext/>
         <w:jc w:val="center"/>
-        <w:rPr>
-          <w:lang w:val="en-GB"/>
-        </w:rPr>
-      </w:pPr>
-    </w:p>
-    <w:p>
-      <w:pPr>
-        <w:keepNext/>
-        <w:jc w:val="center"/>
-        <w:rPr>
-          <w:lang w:val="en-GB"/>
-        </w:rPr>
-      </w:pPr>
-    </w:p>
-    <w:p>
-      <w:pPr>
-        <w:keepNext/>
-        <w:jc w:val="center"/>
-        <w:rPr>
-          <w:lang w:val="en-GB"/>
-        </w:rPr>
-      </w:pPr>
-    </w:p>
-    <w:p>
-      <w:pPr>
-        <w:keepNext/>
-        <w:jc w:val="center"/>
-        <w:rPr>
-          <w:lang w:val="en-GB"/>
-        </w:rPr>
-      </w:pPr>
-    </w:p>
-    <w:p>
-      <w:pPr>
-        <w:keepNext/>
-        <w:jc w:val="center"/>
-        <w:rPr>
-          <w:lang w:val="en-GB"/>
-        </w:rPr>
-      </w:pPr>
-    </w:p>
-    <w:p>
-      <w:pPr>
-        <w:keepNext/>
-        <w:jc w:val="center"/>
-        <w:rPr>
-          <w:lang w:val="en-GB"/>
-        </w:rPr>
-      </w:pPr>
-    </w:p>
-    <w:p>
-      <w:pPr>
-        <w:keepNext/>
-        <w:rPr>
-          <w:lang w:val="en-GB"/>
-        </w:rPr>
-      </w:pPr>
-    </w:p>
-    <w:p>
-      <w:pPr>
-        <w:keepNext/>
-        <w:rPr>
-          <w:sz w:val="24"/>
-          <w:szCs w:val="24"/>
-          <w:lang w:val="en-GB"/>
-        </w:rPr>
-      </w:pPr>
-      <w:r>
-        <w:rPr>
-          <w:sz w:val="24"/>
-          <w:szCs w:val="24"/>
-          <w:lang w:val="en-GB"/>
-        </w:rPr>
-        <w:t xml:space="preserve">The Tasks T2.x T3 and T4.x use at maximum one core while T1 and T5 profit from multiple cores, which results in significantly lower </w:t>
-      </w:r>
-      <w:proofErr w:type="spellStart"/>
-      <w:r>
-        <w:rPr>
-          <w:sz w:val="24"/>
-          <w:szCs w:val="24"/>
-          <w:lang w:val="en-GB"/>
-        </w:rPr>
-        <w:t>makespans</w:t>
-      </w:r>
-      <w:proofErr w:type="spellEnd"/>
-      <w:r>
-        <w:rPr>
-          <w:sz w:val="24"/>
-          <w:szCs w:val="24"/>
-          <w:lang w:val="en-GB"/>
-        </w:rPr>
-        <w:t xml:space="preserve"> if T1 and T5 are executed on multi core </w:t>
-      </w:r>
-      <w:r>
-        <w:rPr>
-          <w:sz w:val="24"/>
-          <w:szCs w:val="24"/>
-          <w:lang w:val="en-GB"/>
-        </w:rPr>
-        <w:lastRenderedPageBreak/>
-        <w:t>instances like t</w:t>
-      </w:r>
-      <w:proofErr w:type="gramStart"/>
-      <w:r>
-        <w:rPr>
-          <w:sz w:val="24"/>
-          <w:szCs w:val="24"/>
-          <w:lang w:val="en-GB"/>
-        </w:rPr>
-        <w:t>2.medium</w:t>
-      </w:r>
-      <w:proofErr w:type="gramEnd"/>
-      <w:r>
-        <w:rPr>
-          <w:sz w:val="24"/>
-          <w:szCs w:val="24"/>
-          <w:lang w:val="en-GB"/>
-        </w:rPr>
-        <w:t>, t2.xlarge and c5.large. The cost of these instances is multiple times higher as the single-core instances.</w:t>
-      </w:r>
-    </w:p>
-    <w:p>
-      <w:pPr>
-        <w:keepNext/>
-        <w:jc w:val="center"/>
-        <w:rPr>
-          <w:lang w:val="en-GB"/>
-        </w:rPr>
-      </w:pPr>
-    </w:p>
-    <w:p>
-      <w:pPr>
-        <w:keepNext/>
-        <w:jc w:val="center"/>
-        <w:rPr>
-          <w:lang w:val="en-GB"/>
-        </w:rPr>
-      </w:pPr>
-    </w:p>
-    <w:p>
-      <w:pPr>
-        <w:keepNext/>
-        <w:jc w:val="center"/>
-        <w:rPr>
-          <w:lang w:val="en-GB"/>
-        </w:rPr>
-      </w:pPr>
-    </w:p>
-    <w:p>
-      <w:pPr>
-        <w:keepNext/>
-        <w:jc w:val="center"/>
-        <w:rPr>
-          <w:lang w:val="en-GB"/>
-        </w:rPr>
-      </w:pPr>
-    </w:p>
-    <w:p>
-      <w:pPr>
-        <w:rPr>
-          <w:lang w:val="en-GB"/>
-        </w:rPr>
-      </w:pPr>
-    </w:p>
-    <w:p>
-      <w:pPr>
-        <w:pStyle w:val="berschrift1"/>
-        <w:rPr>
-          <w:lang w:val="en-GB"/>
-        </w:rPr>
-      </w:pPr>
-      <w:r>
-        <w:rPr>
-          <w:lang w:val="en-GB"/>
-        </w:rPr>
-        <w:t xml:space="preserve">diagram </w:t>
-      </w:r>
-      <w:r>
-        <w:rPr>
-          <w:lang w:val="en-GB"/>
-        </w:rPr>
-        <w:t xml:space="preserve">Overview </w:t>
-      </w:r>
-      <w:r>
-        <w:rPr>
-          <w:lang w:val="en-GB"/>
-        </w:rPr>
-        <w:t>of approach</w:t>
-      </w:r>
-    </w:p>
-    <w:p>
-      <w:pPr>
-        <w:jc w:val="center"/>
-        <w:rPr>
-          <w:lang w:val="en-GB"/>
-        </w:rPr>
       </w:pPr>
       <w:r>
         <w:rPr>
           <w:noProof/>
-          <w:lang w:eastAsia="de-AT"/>
+          <w:lang w:eastAsia="en-GB"/>
         </w:rPr>
         <w:drawing>
-          <wp:inline distT="0" distB="0" distL="0" distR="0" wp14:anchorId="4B8B3977" wp14:editId="3728729B">
-            <wp:extent cx="3185160" cy="3136006"/>
-            <wp:effectExtent l="0" t="0" r="0" b="7620"/>
+          <wp:inline distT="0" distB="0" distL="0" distR="0" wp14:anchorId="324B4FE5" wp14:editId="0E44C010">
+            <wp:extent cx="4277798" cy="4211781"/>
+            <wp:effectExtent l="0" t="0" r="8890" b="0"/>
             <wp:docPr id="4" name="Picture 4"/>
             <wp:cNvGraphicFramePr>
               <a:graphicFrameLocks xmlns:a="http://schemas.openxmlformats.org/drawingml/2006/main" noChangeAspect="1"/>
@@ -1101,7 +881,7 @@
                   <pic:spPr>
                     <a:xfrm>
                       <a:off x="0" y="0"/>
-                      <a:ext cx="3204819" cy="3155361"/>
+                      <a:ext cx="4315954" cy="4249348"/>
                     </a:xfrm>
                     <a:prstGeom prst="rect">
                       <a:avLst/>
@@ -1116,487 +896,264 @@
     </w:p>
     <w:p>
       <w:pPr>
-        <w:rPr>
-          <w:sz w:val="24"/>
-          <w:szCs w:val="24"/>
-          <w:lang w:val="en-GB"/>
-        </w:rPr>
-      </w:pPr>
-      <w:r>
-        <w:rPr>
-          <w:sz w:val="24"/>
-          <w:szCs w:val="24"/>
-          <w:lang w:val="en-GB"/>
-        </w:rPr>
-        <w:t xml:space="preserve">The core of our approach is to perform multiple runs of MOHEFT using the </w:t>
-      </w:r>
-      <w:proofErr w:type="gramStart"/>
-      <w:r>
-        <w:rPr>
-          <w:sz w:val="24"/>
-          <w:szCs w:val="24"/>
-          <w:lang w:val="en-GB"/>
-        </w:rPr>
-        <w:t>aforementioned DAG</w:t>
-      </w:r>
-      <w:proofErr w:type="gramEnd"/>
-      <w:r>
-        <w:rPr>
-          <w:sz w:val="24"/>
-          <w:szCs w:val="24"/>
-          <w:lang w:val="en-GB"/>
-        </w:rPr>
-        <w:t xml:space="preserve">, cost.CSV and makespan.CSV in order to generate trade-off solutions.  </w:t>
-      </w:r>
-      <w:proofErr w:type="gramStart"/>
-      <w:r>
-        <w:rPr>
-          <w:sz w:val="24"/>
-          <w:szCs w:val="24"/>
-          <w:lang w:val="en-GB"/>
-        </w:rPr>
-        <w:t>In order to</w:t>
-      </w:r>
-      <w:proofErr w:type="gramEnd"/>
-      <w:r>
-        <w:rPr>
-          <w:sz w:val="24"/>
-          <w:szCs w:val="24"/>
-          <w:lang w:val="en-GB"/>
-        </w:rPr>
+        <w:pStyle w:val="Beschriftung"/>
+        <w:jc w:val="center"/>
+      </w:pPr>
+      <w:bookmarkStart w:id="4" w:name="_Ref518400966"/>
+      <w:r>
+        <w:t xml:space="preserve">Figure </w:t>
+      </w:r>
+      <w:r>
+        <w:fldChar w:fldCharType="begin"/>
+      </w:r>
+      <w:r>
+        <w:instrText xml:space="preserve"> SEQ Figure \* ARABIC </w:instrText>
+      </w:r>
+      <w:r>
+        <w:fldChar w:fldCharType="separate"/>
+      </w:r>
+      <w:r>
+        <w:rPr>
+          <w:noProof/>
+        </w:rPr>
+        <w:t>4</w:t>
+      </w:r>
+      <w:r>
+        <w:fldChar w:fldCharType="end"/>
+      </w:r>
+      <w:r>
+        <w:t>: Overview</w:t>
+      </w:r>
+      <w:bookmarkEnd w:id="4"/>
+    </w:p>
+    <w:p/>
+    <w:p>
+      <w:r>
+        <w:t>The core of our approach is to perform multiple runs of MOHEFT using the aforementioned DAG, cost.CSV and makespan.CSV in order to generate trade-off solutions.  In order to evaluate the trade-of</w:t>
+      </w:r>
+      <w:r>
+        <w:t>f schedules generated by MOHEFT</w:t>
+      </w:r>
+      <w:r>
+        <w:t xml:space="preserve"> we calculate the </w:t>
+      </w:r>
+      <w:r>
+        <w:t>Nadir</w:t>
+      </w:r>
+      <w:r>
+        <w:t xml:space="preserve"> and </w:t>
+      </w:r>
+      <w:r>
+        <w:t>Utopia</w:t>
+      </w:r>
+      <w:r>
+        <w:t xml:space="preserve"> point</w:t>
+      </w:r>
+      <w:r>
+        <w:t>s</w:t>
+      </w:r>
+      <w:r>
         <w:t xml:space="preserve"> </w:t>
       </w:r>
       <w:r>
-        <w:rPr>
-          <w:sz w:val="24"/>
-          <w:szCs w:val="24"/>
-          <w:lang w:val="en-GB"/>
-        </w:rPr>
-        <w:t xml:space="preserve">be able to </w:t>
-      </w:r>
-      <w:r>
-        <w:rPr>
-          <w:sz w:val="24"/>
-          <w:szCs w:val="24"/>
-          <w:lang w:val="en-GB"/>
-        </w:rPr>
-        <w:t xml:space="preserve">evaluate the trade-off schedules generated by MOHEFT, we calculate the </w:t>
-      </w:r>
-      <w:r>
-        <w:rPr>
-          <w:sz w:val="24"/>
-          <w:szCs w:val="24"/>
-          <w:lang w:val="en-GB"/>
-        </w:rPr>
-        <w:t>Nadir</w:t>
-      </w:r>
-      <w:r>
-        <w:rPr>
-          <w:sz w:val="24"/>
-          <w:szCs w:val="24"/>
-          <w:lang w:val="en-GB"/>
-        </w:rPr>
-        <w:t xml:space="preserve"> point and </w:t>
-      </w:r>
-      <w:r>
-        <w:rPr>
-          <w:sz w:val="24"/>
-          <w:szCs w:val="24"/>
-          <w:lang w:val="en-GB"/>
-        </w:rPr>
-        <w:t>Utopia</w:t>
-      </w:r>
-      <w:r>
-        <w:rPr>
-          <w:sz w:val="24"/>
-          <w:szCs w:val="24"/>
-          <w:lang w:val="en-GB"/>
-        </w:rPr>
-        <w:t xml:space="preserve"> point </w:t>
-      </w:r>
-      <w:r>
-        <w:rPr>
-          <w:sz w:val="24"/>
-          <w:szCs w:val="24"/>
-          <w:lang w:val="en-GB"/>
-        </w:rPr>
         <w:t xml:space="preserve">which we use to calculate the </w:t>
       </w:r>
       <w:r>
-        <w:rPr>
-          <w:sz w:val="24"/>
-          <w:szCs w:val="24"/>
-          <w:lang w:val="en-GB"/>
-        </w:rPr>
         <w:t xml:space="preserve">optimal </w:t>
       </w:r>
       <w:r>
-        <w:rPr>
-          <w:sz w:val="24"/>
-          <w:szCs w:val="24"/>
-          <w:lang w:val="en-GB"/>
-        </w:rPr>
-        <w:t xml:space="preserve">hypervolume of the (not necessarily realizable) optimum. We finally calculate the hypervolume of each generated trade-off solution as to determine the best trade-off solution and </w:t>
-      </w:r>
-      <w:proofErr w:type="gramStart"/>
-      <w:r>
-        <w:rPr>
-          <w:sz w:val="24"/>
-          <w:szCs w:val="24"/>
-          <w:lang w:val="en-GB"/>
-        </w:rPr>
-        <w:t>as a means to</w:t>
-      </w:r>
-      <w:proofErr w:type="gramEnd"/>
-      <w:r>
-        <w:rPr>
-          <w:sz w:val="24"/>
-          <w:szCs w:val="24"/>
-          <w:lang w:val="en-GB"/>
-        </w:rPr>
-        <w:t xml:space="preserve"> gauge the overall performance of the workflow scheduling algorithm.</w:t>
+        <w:t xml:space="preserve">hypervolume of the (not necessarily realizable) optimum. We finally calculate the hypervolume of each generated trade-off solution as to determine the best </w:t>
+      </w:r>
+      <w:r>
+        <w:t>one</w:t>
+      </w:r>
+      <w:r>
+        <w:t xml:space="preserve"> as a means to gauge the overall performance of the workflow scheduling algorithm.</w:t>
       </w:r>
     </w:p>
+    <w:p/>
     <w:p>
       <w:pPr>
         <w:pStyle w:val="berschrift1"/>
         <w:tabs>
           <w:tab w:val="right" w:pos="9072"/>
         </w:tabs>
-        <w:rPr>
-          <w:lang w:val="en-GB"/>
-        </w:rPr>
-      </w:pPr>
-      <w:r>
-        <w:rPr>
-          <w:lang w:val="en-GB"/>
-        </w:rPr>
-        <w:t>IMPLEMENTATION</w:t>
-      </w:r>
-      <w:r>
-        <w:rPr>
-          <w:lang w:val="en-GB"/>
-        </w:rPr>
+      </w:pPr>
+      <w:r>
+        <w:t>Implementation</w:t>
+      </w:r>
+      <w:r>
         <w:tab/>
       </w:r>
     </w:p>
     <w:p>
-      <w:pPr>
-        <w:rPr>
-          <w:sz w:val="24"/>
-          <w:szCs w:val="24"/>
-          <w:lang w:val="en-GB"/>
-        </w:rPr>
-      </w:pPr>
-      <w:r>
-        <w:rPr>
-          <w:sz w:val="24"/>
-          <w:szCs w:val="24"/>
-          <w:lang w:val="en-GB"/>
-        </w:rPr>
+      <w:r>
         <w:t xml:space="preserve">All presented artefacts were developed and evaluated on a Virtual Machine running the operating system </w:t>
       </w:r>
       <w:r>
         <w:rPr>
-          <w:lang w:val="en-US"/>
+          <w:rStyle w:val="SchwacheHervorhebung"/>
         </w:rPr>
         <w:t>“</w:t>
       </w:r>
       <w:r>
         <w:rPr>
-          <w:sz w:val="24"/>
-          <w:szCs w:val="24"/>
-          <w:lang w:val="en-GB"/>
-        </w:rPr>
-        <w:t>Ubuntu 16.04.4 LTS</w:t>
-      </w:r>
-      <w:r>
-        <w:rPr>
-          <w:sz w:val="24"/>
-          <w:szCs w:val="24"/>
-          <w:lang w:val="en-GB"/>
-        </w:rPr>
-        <w:t xml:space="preserve">”. </w:t>
-      </w:r>
-      <w:r>
-        <w:rPr>
-          <w:sz w:val="24"/>
-          <w:szCs w:val="24"/>
-          <w:lang w:val="en-GB"/>
-        </w:rPr>
-        <w:t>The</w:t>
-      </w:r>
-      <w:r>
-        <w:rPr>
-          <w:sz w:val="24"/>
-          <w:szCs w:val="24"/>
-          <w:lang w:val="en-GB"/>
-        </w:rPr>
-        <w:t xml:space="preserve"> used</w:t>
-      </w:r>
-      <w:r>
-        <w:rPr>
-          <w:sz w:val="24"/>
-          <w:szCs w:val="24"/>
-          <w:lang w:val="en-GB"/>
-        </w:rPr>
-        <w:t xml:space="preserve"> </w:t>
-      </w:r>
-      <w:r>
-        <w:rPr>
-          <w:sz w:val="24"/>
-          <w:szCs w:val="24"/>
-          <w:lang w:val="en-GB"/>
-        </w:rPr>
-        <w:t>workflow</w:t>
-      </w:r>
-      <w:r>
-        <w:rPr>
-          <w:sz w:val="24"/>
-          <w:szCs w:val="24"/>
-          <w:lang w:val="en-GB"/>
-        </w:rPr>
-        <w:t xml:space="preserve"> scheduling algorithm based on MOHEFT, as well as the calculation of the </w:t>
-      </w:r>
-      <w:r>
-        <w:rPr>
-          <w:sz w:val="24"/>
-          <w:szCs w:val="24"/>
-          <w:lang w:val="en-GB"/>
-        </w:rPr>
+          <w:rStyle w:val="SchwacheHervorhebung"/>
+        </w:rPr>
+        <w:t>Ubuntu 16.04.4 LTS”</w:t>
+      </w:r>
+      <w:r>
+        <w:t xml:space="preserve">. The used workflow scheduling algorithm based on MOHEFT, as well as the calculation of the </w:t>
+      </w:r>
+      <w:r>
         <w:t>Nadir</w:t>
       </w:r>
       <w:r>
-        <w:rPr>
-          <w:sz w:val="24"/>
-          <w:szCs w:val="24"/>
-          <w:lang w:val="en-GB"/>
-        </w:rPr>
         <w:t xml:space="preserve"> point and </w:t>
       </w:r>
       <w:r>
-        <w:rPr>
-          <w:sz w:val="24"/>
-          <w:szCs w:val="24"/>
-          <w:lang w:val="en-GB"/>
-        </w:rPr>
         <w:t>Utopia</w:t>
       </w:r>
       <w:r>
-        <w:rPr>
-          <w:sz w:val="24"/>
-          <w:szCs w:val="24"/>
-          <w:lang w:val="en-GB"/>
-        </w:rPr>
-        <w:t xml:space="preserve"> point were realized using Java 10. For the calculation of the </w:t>
-      </w:r>
-      <w:r>
-        <w:rPr>
-          <w:sz w:val="24"/>
-          <w:szCs w:val="24"/>
-          <w:lang w:val="en-GB"/>
-        </w:rPr>
-        <w:t>Hypervolume (HV)</w:t>
-      </w:r>
-      <w:r>
-        <w:rPr>
-          <w:sz w:val="24"/>
-          <w:szCs w:val="24"/>
-          <w:lang w:val="en-GB"/>
-        </w:rPr>
-        <w:t>, we reused a Python-based script developed by</w:t>
-      </w:r>
-      <w:r>
-        <w:rPr>
-          <w:sz w:val="24"/>
-          <w:szCs w:val="24"/>
-          <w:lang w:val="en-GB"/>
-        </w:rPr>
-        <w:t xml:space="preserve"> </w:t>
-      </w:r>
-      <w:r>
-        <w:rPr>
-          <w:sz w:val="24"/>
-          <w:szCs w:val="24"/>
-          <w:lang w:val="en-GB"/>
-        </w:rPr>
-        <w:t>Simon Wessing</w:t>
-      </w:r>
-      <w:r>
-        <w:rPr>
-          <w:sz w:val="24"/>
-          <w:szCs w:val="24"/>
-          <w:lang w:val="en-GB"/>
-        </w:rPr>
-        <w:t xml:space="preserve"> (</w:t>
-      </w:r>
-      <w:r>
-        <w:rPr>
-          <w:sz w:val="24"/>
-          <w:szCs w:val="24"/>
-          <w:lang w:val="en-GB"/>
-        </w:rPr>
-        <w:t>TU Dortmund University</w:t>
-      </w:r>
-      <w:r>
-        <w:rPr>
-          <w:sz w:val="24"/>
-          <w:szCs w:val="24"/>
-          <w:lang w:val="en-GB"/>
-        </w:rPr>
-        <w:t xml:space="preserve">) </w:t>
+        <w:t xml:space="preserve"> point were realized using Java 10. For the calculation of the Hypervolume (HV) we reused a Python-based script developed by Simon Wessing (TU Dortmund University) </w:t>
       </w:r>
       <w:sdt>
         <w:sdtPr>
-          <w:rPr>
-            <w:sz w:val="24"/>
-            <w:szCs w:val="24"/>
-            <w:lang w:val="en-GB"/>
-          </w:rPr>
           <w:id w:val="2075859105"/>
           <w:citation/>
         </w:sdtPr>
+        <w:sdtEndPr/>
         <w:sdtContent>
           <w:r>
-            <w:rPr>
-              <w:sz w:val="24"/>
-              <w:szCs w:val="24"/>
-              <w:lang w:val="en-GB"/>
-            </w:rPr>
             <w:fldChar w:fldCharType="begin"/>
           </w:r>
           <w:r>
-            <w:rPr>
-              <w:sz w:val="24"/>
-              <w:szCs w:val="24"/>
-              <w:lang w:val="en-US"/>
-            </w:rPr>
-            <w:instrText xml:space="preserve"> CITATION HV \l 1033 </w:instrText>
+            <w:instrText xml:space="preserve">CITATION HV \l 1033 </w:instrText>
           </w:r>
           <w:r>
-            <w:rPr>
-              <w:sz w:val="24"/>
-              <w:szCs w:val="24"/>
-              <w:lang w:val="en-GB"/>
-            </w:rPr>
             <w:fldChar w:fldCharType="separate"/>
           </w:r>
           <w:r>
             <w:rPr>
-              <w:b/>
-              <w:bCs/>
               <w:noProof/>
-              <w:sz w:val="24"/>
-              <w:szCs w:val="24"/>
-              <w:lang w:val="en-US"/>
             </w:rPr>
-            <w:t xml:space="preserve">Es ist eine ungültige Quelle </w:t>
+            <w:t>[2]</w:t>
           </w:r>
           <w:r>
-            <w:rPr>
-              <w:b/>
-              <w:bCs/>
-              <w:noProof/>
-              <w:sz w:val="24"/>
-              <w:szCs w:val="24"/>
-              <w:lang w:val="en-US"/>
-            </w:rPr>
-            <w:lastRenderedPageBreak/>
-            <w:t>angegeben.</w:t>
-          </w:r>
-          <w:r>
-            <w:rPr>
-              <w:sz w:val="24"/>
-              <w:szCs w:val="24"/>
-              <w:lang w:val="en-GB"/>
-            </w:rPr>
             <w:fldChar w:fldCharType="end"/>
           </w:r>
         </w:sdtContent>
       </w:sdt>
       <w:r>
-        <w:rPr>
-          <w:sz w:val="24"/>
-          <w:szCs w:val="24"/>
-          <w:lang w:val="en-GB"/>
-        </w:rPr>
-        <w:t xml:space="preserve">[2].  The “run script” which executes the workflow scheduling algorithm and calculates the hypervolume of the results of a run are incorporated in a single Python script (run.py), which encompasses the whole evaluation process (execution, HV-calculation, comparison of results) depicted in the overview-figure above.  </w:t>
+        <w:t xml:space="preserve">.  The </w:t>
+      </w:r>
+      <w:r>
+        <w:rPr>
+          <w:rStyle w:val="SchwacheHervorhebung"/>
+        </w:rPr>
+        <w:t>“run script”</w:t>
+      </w:r>
+      <w:r>
+        <w:t xml:space="preserve"> which executes the workflow scheduling algorithm and calculates the hypervolume of the results of a run </w:t>
+      </w:r>
+      <w:r>
+        <w:t>is</w:t>
+      </w:r>
+      <w:r>
+        <w:t xml:space="preserve"> </w:t>
+      </w:r>
+      <w:r>
+        <w:t>realized as</w:t>
+      </w:r>
+      <w:r>
+        <w:t xml:space="preserve"> a single Python script (run.py), which encompasses the whole evaluation process (execution, HV-calculation, comparison of results) depicted in</w:t>
+      </w:r>
+      <w:r>
+        <w:t xml:space="preserve"> </w:t>
+      </w:r>
+      <w:r>
+        <w:rPr>
+          <w:rStyle w:val="SchwacherVerweis"/>
+        </w:rPr>
+        <w:fldChar w:fldCharType="begin"/>
+      </w:r>
+      <w:r>
+        <w:rPr>
+          <w:rStyle w:val="SchwacherVerweis"/>
+        </w:rPr>
+        <w:instrText xml:space="preserve"> REF _Ref518400966 \h </w:instrText>
+      </w:r>
+      <w:r>
+        <w:rPr>
+          <w:rStyle w:val="SchwacherVerweis"/>
+        </w:rPr>
+        <w:instrText xml:space="preserve"> \* MERGEFORMAT </w:instrText>
+      </w:r>
+      <w:r>
+        <w:rPr>
+          <w:rStyle w:val="SchwacherVerweis"/>
+        </w:rPr>
+      </w:r>
+      <w:r>
+        <w:rPr>
+          <w:rStyle w:val="SchwacherVerweis"/>
+        </w:rPr>
+        <w:fldChar w:fldCharType="separate"/>
+      </w:r>
+      <w:r>
+        <w:rPr>
+          <w:rStyle w:val="SchwacherVerweis"/>
+        </w:rPr>
+        <w:t>Figure 4: Overview</w:t>
+      </w:r>
+      <w:r>
+        <w:rPr>
+          <w:rStyle w:val="SchwacherVerweis"/>
+        </w:rPr>
+        <w:fldChar w:fldCharType="end"/>
+      </w:r>
+      <w:r>
+        <w:t xml:space="preserve">.  </w:t>
       </w:r>
     </w:p>
     <w:p>
       <w:pPr>
-        <w:keepNext/>
-        <w:jc w:val="center"/>
-        <w:rPr>
-          <w:lang w:val="en-GB"/>
-        </w:rPr>
-      </w:pPr>
+        <w:jc w:val="left"/>
+        <w:rPr>
+          <w:caps/>
+          <w:color w:val="FFFFFF" w:themeColor="background1"/>
+          <w:spacing w:val="15"/>
+          <w:sz w:val="22"/>
+          <w:szCs w:val="22"/>
+        </w:rPr>
+      </w:pPr>
+      <w:r>
+        <w:br w:type="page"/>
+      </w:r>
     </w:p>
     <w:p>
       <w:pPr>
-        <w:keepNext/>
+        <w:pStyle w:val="berschrift1"/>
+      </w:pPr>
+      <w:r>
+        <w:lastRenderedPageBreak/>
+        <w:t>Task Sc</w:t>
+      </w:r>
+      <w:r>
+        <w:t>h</w:t>
+      </w:r>
+      <w:r>
+        <w:t>eduling Algorithm</w:t>
+      </w:r>
+    </w:p>
+    <w:bookmarkStart w:id="5" w:name="_MON_1592096592"/>
+    <w:bookmarkEnd w:id="5"/>
+    <w:p>
+      <w:pPr>
         <w:jc w:val="center"/>
-        <w:rPr>
-          <w:lang w:val="en-GB"/>
-        </w:rPr>
-      </w:pPr>
-    </w:p>
-    <w:p>
-      <w:pPr>
-        <w:keepNext/>
-        <w:jc w:val="center"/>
-        <w:rPr>
-          <w:lang w:val="en-GB"/>
-        </w:rPr>
-      </w:pPr>
-    </w:p>
-    <w:p>
-      <w:pPr>
-        <w:keepNext/>
-        <w:jc w:val="center"/>
-        <w:rPr>
-          <w:lang w:val="en-GB"/>
-        </w:rPr>
-      </w:pPr>
-    </w:p>
-    <w:p>
-      <w:pPr>
-        <w:keepNext/>
-        <w:jc w:val="center"/>
-        <w:rPr>
-          <w:lang w:val="en-GB"/>
-        </w:rPr>
-      </w:pPr>
-    </w:p>
-    <w:p>
-      <w:pPr>
-        <w:pStyle w:val="berschrift1"/>
-        <w:rPr>
-          <w:lang w:val="en-GB"/>
-        </w:rPr>
-      </w:pPr>
-      <w:r>
-        <w:rPr>
-          <w:lang w:val="en-GB"/>
-        </w:rPr>
-        <w:t>TASK SCHEDULING ALGORITHM</w:t>
-      </w:r>
-    </w:p>
-    <w:bookmarkStart w:id="1" w:name="_MON_1592096592"/>
-    <w:bookmarkEnd w:id="1"/>
-    <w:p>
-      <w:pPr>
-        <w:rPr>
-          <w:sz w:val="24"/>
-          <w:szCs w:val="24"/>
-          <w:lang w:val="en-GB"/>
-        </w:rPr>
-      </w:pPr>
-      <w:r>
-        <w:rPr>
-          <w:lang w:val="en-GB"/>
-        </w:rPr>
-        <w:object w:dxaOrig="9360" w:dyaOrig="12657">
+      </w:pPr>
+      <w:r>
+        <w:object w:dxaOrig="9360" w:dyaOrig="12657" w14:anchorId="7E88DE4E">
           <v:shapetype id="_x0000_t75" coordsize="21600,21600" o:spt="75" o:preferrelative="t" path="m@4@5l@4@11@9@11@9@5xe" filled="f" stroked="f">
             <v:stroke joinstyle="miter"/>
             <v:formulas>
@@ -1616,566 +1173,155 @@
             <v:path o:extrusionok="f" gradientshapeok="t" o:connecttype="rect"/>
             <o:lock v:ext="edit" aspectratio="t"/>
           </v:shapetype>
-          <v:shape id="_x0000_i1025" type="#_x0000_t75" style="width:468pt;height:633pt" o:ole="" o:bordertopcolor="this" o:borderleftcolor="this" o:borderbottomcolor="this" o:borderrightcolor="this">
-            <v:imagedata r:id="rId15" o:title=""/>
-            <w10:bordertop type="single" width="8"/>
-            <w10:borderleft type="single" width="8"/>
-            <w10:borderbottom type="single" width="8"/>
-            <w10:borderright type="single" width="8"/>
+          <v:shape id="_x0000_i1025" type="#_x0000_t75" style="width:362.4pt;height:485.4pt" o:ole="" o:bordertopcolor="this" o:borderleftcolor="this" o:borderbottomcolor="this" o:borderrightcolor="this">
+            <v:imagedata r:id="rId15" o:title="" croptop="-2479f" cropbottom="2976f"/>
           </v:shape>
-          <o:OLEObject Type="Embed" ProgID="Word.OpenDocumentText.12" ShapeID="_x0000_i1025" DrawAspect="Content" ObjectID="_1592128190" r:id="rId16"/>
+          <o:OLEObject Type="Embed" ProgID="Word.OpenDocumentText.12" ShapeID="_x0000_i1025" DrawAspect="Content" ObjectID="_1592149288" r:id="rId16"/>
         </w:object>
       </w:r>
-      <w:r>
-        <w:rPr>
-          <w:sz w:val="24"/>
-          <w:szCs w:val="24"/>
-          <w:lang w:val="en-GB"/>
-        </w:rPr>
-        <w:t xml:space="preserve">We based our task scheduling algorithm on the Cloud-aware MOHEFT algorithm presented in </w:t>
+    </w:p>
+    <w:p>
+      <w:r>
+        <w:t>We based our ta</w:t>
+      </w:r>
+      <w:r>
+        <w:t>sk scheduling algorithm on the c</w:t>
+      </w:r>
+      <w:r>
+        <w:t xml:space="preserve">loud-aware MOHEFT algorithm presented in </w:t>
       </w:r>
       <w:sdt>
         <w:sdtPr>
-          <w:rPr>
-            <w:sz w:val="24"/>
-            <w:szCs w:val="24"/>
-            <w:lang w:val="en-GB"/>
-          </w:rPr>
           <w:id w:val="-1993322641"/>
           <w:citation/>
         </w:sdtPr>
         <w:sdtEndPr/>
         <w:sdtContent>
           <w:r>
-            <w:rPr>
-              <w:sz w:val="24"/>
-              <w:szCs w:val="24"/>
-              <w:lang w:val="en-GB"/>
-            </w:rPr>
             <w:fldChar w:fldCharType="begin"/>
           </w:r>
           <w:r>
-            <w:rPr>
-              <w:sz w:val="24"/>
-              <w:szCs w:val="24"/>
-              <w:lang w:val="en-GB"/>
-            </w:rPr>
             <w:instrText xml:space="preserve"> CITATION Dur14 \l 3079 </w:instrText>
           </w:r>
           <w:r>
-            <w:rPr>
-              <w:sz w:val="24"/>
-              <w:szCs w:val="24"/>
-              <w:lang w:val="en-GB"/>
-            </w:rPr>
             <w:fldChar w:fldCharType="separate"/>
           </w:r>
           <w:r>
             <w:rPr>
               <w:noProof/>
-              <w:sz w:val="24"/>
-              <w:szCs w:val="24"/>
-              <w:lang w:val="en-GB"/>
             </w:rPr>
             <w:t>[1]</w:t>
           </w:r>
           <w:r>
-            <w:rPr>
-              <w:sz w:val="24"/>
-              <w:szCs w:val="24"/>
-              <w:lang w:val="en-GB"/>
-            </w:rPr>
             <w:fldChar w:fldCharType="end"/>
           </w:r>
         </w:sdtContent>
       </w:sdt>
       <w:r>
-        <w:rPr>
-          <w:sz w:val="24"/>
-          <w:szCs w:val="24"/>
-          <w:lang w:val="en-GB"/>
-        </w:rPr>
-        <w:t>.</w:t>
-      </w:r>
-      <w:r>
-        <w:rPr>
-          <w:sz w:val="24"/>
-          <w:szCs w:val="24"/>
-          <w:lang w:val="en-GB"/>
-        </w:rPr>
-        <w:t xml:space="preserve"> After parsing the DAG and ranking the tasks using B-rank</w:t>
-      </w:r>
-      <w:r>
-        <w:rPr>
-          <w:sz w:val="24"/>
-          <w:szCs w:val="24"/>
-          <w:lang w:val="en-GB"/>
-        </w:rPr>
-        <w:t xml:space="preserve"> </w:t>
+        <w:t xml:space="preserve">. After parsing the DAG and ranking the tasks using B-rank </w:t>
       </w:r>
       <w:sdt>
         <w:sdtPr>
-          <w:rPr>
-            <w:sz w:val="24"/>
-            <w:szCs w:val="24"/>
-            <w:lang w:val="en-GB"/>
-          </w:rPr>
           <w:id w:val="1100136431"/>
           <w:citation/>
         </w:sdtPr>
+        <w:sdtEndPr/>
         <w:sdtContent>
           <w:r>
-            <w:rPr>
-              <w:sz w:val="24"/>
-              <w:szCs w:val="24"/>
-              <w:lang w:val="en-GB"/>
-            </w:rPr>
             <w:fldChar w:fldCharType="begin"/>
           </w:r>
           <w:r>
-            <w:rPr>
-              <w:sz w:val="24"/>
-              <w:szCs w:val="24"/>
-              <w:lang w:val="en-US"/>
-            </w:rPr>
-            <w:instrText xml:space="preserve"> CITATION B_rank \l 1033 </w:instrText>
+            <w:instrText xml:space="preserve">CITATION B_rank \l 1033 </w:instrText>
           </w:r>
           <w:r>
-            <w:rPr>
-              <w:sz w:val="24"/>
-              <w:szCs w:val="24"/>
-              <w:lang w:val="en-GB"/>
-            </w:rPr>
             <w:fldChar w:fldCharType="separate"/>
           </w:r>
           <w:r>
             <w:rPr>
-              <w:b/>
-              <w:bCs/>
               <w:noProof/>
-              <w:sz w:val="24"/>
-              <w:szCs w:val="24"/>
-              <w:lang w:val="en-US"/>
             </w:rPr>
-            <w:t>Es ist eine ungültige Quelle angegeben.</w:t>
+            <w:t>[3]</w:t>
           </w:r>
           <w:r>
-            <w:rPr>
-              <w:sz w:val="24"/>
-              <w:szCs w:val="24"/>
-              <w:lang w:val="en-GB"/>
-            </w:rPr>
             <w:fldChar w:fldCharType="end"/>
           </w:r>
         </w:sdtContent>
       </w:sdt>
-      <w:bookmarkStart w:id="2" w:name="_GoBack"/>
-      <w:bookmarkEnd w:id="2"/>
-      <w:r>
-        <w:rPr>
-          <w:sz w:val="24"/>
-          <w:szCs w:val="24"/>
-          <w:lang w:val="en-GB"/>
-        </w:rPr>
-        <w:t>, a pool of available resources is set up (</w:t>
-      </w:r>
-      <w:r>
-        <w:rPr>
-          <w:sz w:val="24"/>
-          <w:szCs w:val="24"/>
-          <w:lang w:val="en-GB"/>
-        </w:rPr>
-        <w:t>max</w:t>
-      </w:r>
-      <w:r>
-        <w:rPr>
-          <w:sz w:val="24"/>
-          <w:szCs w:val="24"/>
-          <w:lang w:val="en-GB"/>
-        </w:rPr>
-        <w:t xml:space="preserve"> N</w:t>
-      </w:r>
-      <w:r>
-        <w:rPr>
-          <w:sz w:val="24"/>
-          <w:szCs w:val="24"/>
-          <w:lang w:val="en-GB"/>
-        </w:rPr>
-        <w:t xml:space="preserve"> resources</w:t>
-      </w:r>
-      <w:r>
-        <w:rPr>
-          <w:sz w:val="24"/>
-          <w:szCs w:val="24"/>
-          <w:lang w:val="en-GB"/>
-        </w:rPr>
-        <w:t xml:space="preserve">) and a set of K initial </w:t>
-      </w:r>
-      <w:r>
-        <w:rPr>
-          <w:sz w:val="24"/>
-          <w:szCs w:val="24"/>
-          <w:lang w:val="en-GB"/>
-        </w:rPr>
-        <w:lastRenderedPageBreak/>
-        <w:t>workflow schedules</w:t>
-      </w:r>
-      <w:r>
-        <w:rPr>
-          <w:sz w:val="24"/>
-          <w:szCs w:val="24"/>
-          <w:lang w:val="en-GB"/>
-        </w:rPr>
-        <w:t xml:space="preserve"> (S)</w:t>
-      </w:r>
-      <w:r>
-        <w:rPr>
-          <w:sz w:val="24"/>
-          <w:szCs w:val="24"/>
-          <w:lang w:val="en-GB"/>
-        </w:rPr>
-        <w:t xml:space="preserve"> is created. Next, the B-ranked individual tasks are scheduled iteratively. In every iteration</w:t>
-      </w:r>
-      <w:r>
-        <w:rPr>
-          <w:sz w:val="24"/>
-          <w:szCs w:val="24"/>
-          <w:lang w:val="en-GB"/>
-        </w:rPr>
-        <w:t xml:space="preserve">, the set of intermediate workflow </w:t>
-      </w:r>
-      <w:r>
-        <w:rPr>
-          <w:sz w:val="24"/>
-          <w:szCs w:val="24"/>
-          <w:lang w:val="en-GB"/>
-        </w:rPr>
-        <w:t>s</w:t>
-      </w:r>
-      <w:r>
-        <w:rPr>
-          <w:sz w:val="24"/>
-          <w:szCs w:val="24"/>
-          <w:lang w:val="en-GB"/>
-        </w:rPr>
-        <w:t>chedules (</w:t>
-      </w:r>
-      <w:proofErr w:type="spellStart"/>
-      <w:r>
-        <w:rPr>
-          <w:sz w:val="24"/>
-          <w:szCs w:val="24"/>
-          <w:lang w:val="en-GB"/>
-        </w:rPr>
-        <w:t>S_tmp</w:t>
-      </w:r>
-      <w:proofErr w:type="spellEnd"/>
-      <w:r>
-        <w:rPr>
-          <w:sz w:val="24"/>
-          <w:szCs w:val="24"/>
-          <w:lang w:val="en-GB"/>
-        </w:rPr>
-        <w:t xml:space="preserve">) is created by scheduling the current task on every available resource </w:t>
-      </w:r>
-      <w:r>
-        <w:rPr>
-          <w:sz w:val="24"/>
-          <w:szCs w:val="24"/>
-          <w:lang w:val="en-GB"/>
-        </w:rPr>
-        <w:t>for</w:t>
-      </w:r>
-      <w:r>
-        <w:rPr>
-          <w:sz w:val="24"/>
-          <w:szCs w:val="24"/>
-          <w:lang w:val="en-GB"/>
-        </w:rPr>
-        <w:t xml:space="preserve"> every </w:t>
-      </w:r>
-      <w:r>
-        <w:rPr>
-          <w:sz w:val="24"/>
-          <w:szCs w:val="24"/>
-          <w:lang w:val="en-GB"/>
-        </w:rPr>
-        <w:t>s</w:t>
-      </w:r>
-      <w:r>
-        <w:rPr>
-          <w:sz w:val="24"/>
-          <w:szCs w:val="24"/>
-          <w:lang w:val="en-GB"/>
-        </w:rPr>
-        <w:t xml:space="preserve">chedule in the set S. </w:t>
-      </w:r>
-      <w:r>
-        <w:rPr>
-          <w:sz w:val="24"/>
-          <w:szCs w:val="24"/>
-          <w:lang w:val="en-GB"/>
-        </w:rPr>
-        <w:t>When scheduling tasks, the number of used resources is checked, which results in a cost and time of “infinity” if the maximum allowable number of resources is exceeded.</w:t>
-      </w:r>
-      <w:r>
-        <w:rPr>
-          <w:sz w:val="24"/>
-          <w:szCs w:val="24"/>
-          <w:lang w:val="en-GB"/>
-        </w:rPr>
-        <w:t xml:space="preserve"> </w:t>
-      </w:r>
-      <w:r>
-        <w:rPr>
-          <w:sz w:val="24"/>
-          <w:szCs w:val="24"/>
-          <w:lang w:val="en-GB"/>
-        </w:rPr>
-        <w:t xml:space="preserve">Before advancing to the next </w:t>
-      </w:r>
-      <w:r>
-        <w:rPr>
-          <w:sz w:val="24"/>
-          <w:szCs w:val="24"/>
-          <w:lang w:val="en-GB"/>
-        </w:rPr>
-        <w:t>t</w:t>
-      </w:r>
-      <w:r>
-        <w:rPr>
-          <w:sz w:val="24"/>
-          <w:szCs w:val="24"/>
-          <w:lang w:val="en-GB"/>
-        </w:rPr>
-        <w:t xml:space="preserve">ask to be scheduled, the set </w:t>
-      </w:r>
-      <w:proofErr w:type="spellStart"/>
-      <w:r>
-        <w:rPr>
-          <w:sz w:val="24"/>
-          <w:szCs w:val="24"/>
-          <w:lang w:val="en-GB"/>
-        </w:rPr>
-        <w:t>S_tmp</w:t>
-      </w:r>
-      <w:proofErr w:type="spellEnd"/>
-      <w:r>
-        <w:rPr>
-          <w:sz w:val="24"/>
-          <w:szCs w:val="24"/>
-          <w:lang w:val="en-GB"/>
-        </w:rPr>
-        <w:t xml:space="preserve"> is pruned by only keeping the </w:t>
-      </w:r>
-      <w:r>
-        <w:rPr>
-          <w:sz w:val="24"/>
-          <w:szCs w:val="24"/>
-          <w:lang w:val="en-GB"/>
-        </w:rPr>
-        <w:t>s</w:t>
-      </w:r>
-      <w:r>
-        <w:rPr>
-          <w:sz w:val="24"/>
-          <w:szCs w:val="24"/>
-          <w:lang w:val="en-GB"/>
-        </w:rPr>
-        <w:t xml:space="preserve">chedules whose goal-domain representation lies on the pareto-front. Additionally, all remaining schedules in </w:t>
-      </w:r>
-      <w:proofErr w:type="spellStart"/>
-      <w:r>
-        <w:rPr>
-          <w:sz w:val="24"/>
-          <w:szCs w:val="24"/>
-          <w:lang w:val="en-GB"/>
-        </w:rPr>
-        <w:t>S_tmp</w:t>
-      </w:r>
-      <w:proofErr w:type="spellEnd"/>
-      <w:r>
-        <w:rPr>
-          <w:sz w:val="24"/>
-          <w:szCs w:val="24"/>
-          <w:lang w:val="en-GB"/>
-        </w:rPr>
-        <w:t xml:space="preserve"> are sorted by their respective (descending) crowding distance as to achieve meaningfully diverse trade-offs.</w:t>
-      </w:r>
-      <w:r>
-        <w:rPr>
-          <w:sz w:val="24"/>
-          <w:szCs w:val="24"/>
-          <w:lang w:val="en-GB"/>
-        </w:rPr>
-        <w:t xml:space="preserve"> </w:t>
-      </w:r>
-      <w:r>
-        <w:rPr>
-          <w:sz w:val="24"/>
-          <w:szCs w:val="24"/>
-          <w:lang w:val="en-GB"/>
-        </w:rPr>
-        <w:t xml:space="preserve"> </w:t>
-      </w:r>
-      <w:r>
-        <w:rPr>
-          <w:sz w:val="24"/>
-          <w:szCs w:val="24"/>
-          <w:lang w:val="en-GB"/>
-        </w:rPr>
-        <w:t xml:space="preserve">Finally, all but the first K entries are removed from </w:t>
-      </w:r>
-      <w:proofErr w:type="spellStart"/>
-      <w:r>
-        <w:rPr>
-          <w:sz w:val="24"/>
-          <w:szCs w:val="24"/>
-          <w:lang w:val="en-GB"/>
-        </w:rPr>
-        <w:t>S_tmp</w:t>
-      </w:r>
-      <w:proofErr w:type="spellEnd"/>
-      <w:r>
-        <w:rPr>
-          <w:sz w:val="24"/>
-          <w:szCs w:val="24"/>
-          <w:lang w:val="en-GB"/>
-        </w:rPr>
-        <w:t xml:space="preserve"> and S is assigned to be </w:t>
-      </w:r>
-      <w:proofErr w:type="spellStart"/>
-      <w:r>
-        <w:rPr>
-          <w:sz w:val="24"/>
-          <w:szCs w:val="24"/>
-          <w:lang w:val="en-GB"/>
-        </w:rPr>
-        <w:t>S_</w:t>
-      </w:r>
-      <w:r>
-        <w:rPr>
-          <w:sz w:val="24"/>
-          <w:szCs w:val="24"/>
-          <w:lang w:val="en-GB"/>
-        </w:rPr>
-        <w:t>tmp</w:t>
-      </w:r>
-      <w:proofErr w:type="spellEnd"/>
-      <w:r>
-        <w:rPr>
-          <w:sz w:val="24"/>
-          <w:szCs w:val="24"/>
-          <w:lang w:val="en-GB"/>
-        </w:rPr>
-        <w:t>. The result is complete if all task</w:t>
-      </w:r>
-      <w:r>
-        <w:rPr>
-          <w:sz w:val="24"/>
-          <w:szCs w:val="24"/>
-          <w:lang w:val="en-GB"/>
-        </w:rPr>
-        <w:t>s</w:t>
-      </w:r>
-      <w:r>
-        <w:rPr>
-          <w:sz w:val="24"/>
-          <w:szCs w:val="24"/>
-          <w:lang w:val="en-GB"/>
-        </w:rPr>
-        <w:t xml:space="preserve"> have been scheduled.</w:t>
+      <w:r>
+        <w:t xml:space="preserve">, a pool of available resources is set up (max N resources) and a set of K initial workflow schedules (S) is created. Next, the B-ranked individual tasks are scheduled iteratively. In every iteration, the set of intermediate workflow schedules (S_tmp) is created by scheduling the current task on every available resource for every schedule in the set S. When scheduling tasks, the number of used resources is checked, which results in a cost and time of </w:t>
+      </w:r>
+      <w:r>
+        <w:rPr>
+          <w:rStyle w:val="SchwacheHervorhebung"/>
+        </w:rPr>
+        <w:t>“infinity”</w:t>
+      </w:r>
+      <w:r>
+        <w:t xml:space="preserve"> if the maximum allowable number of resources is exceeded. Before advancing to the next task to be scheduled, the set S_tmp is pruned by only keeping the schedules whose goal-domain representation lies on the pareto-front. Additionally, all remaining schedules in S_tmp are sorted by their respective (descending) crowding distance as to achieve meaningfully diverse trade-offs.  Finally, all but the first K entries are removed from S_tmp and S is assigned to be S_tmp. The result is complete if all tasks have been scheduled.</w:t>
       </w:r>
     </w:p>
     <w:p>
       <w:pPr>
-        <w:pStyle w:val="berschrift1"/>
-        <w:rPr>
-          <w:lang w:val="en-GB"/>
-        </w:rPr>
-      </w:pPr>
-      <w:r>
-        <w:rPr>
-          <w:lang w:val="en-GB"/>
-        </w:rPr>
-        <w:t>Evaluation</w:t>
-      </w:r>
+        <w:jc w:val="center"/>
+      </w:pPr>
     </w:p>
     <w:p>
       <w:pPr>
-        <w:pStyle w:val="KeinLeerraum"/>
+        <w:pStyle w:val="berschrift1"/>
+      </w:pPr>
+      <w:r>
+        <w:lastRenderedPageBreak/>
+        <w:t>Evaluation</w:t>
+      </w:r>
+    </w:p>
+    <w:p>
+      <w:pPr>
+        <w:pStyle w:val="Listenabsatz"/>
         <w:numPr>
           <w:ilvl w:val="0"/>
-          <w:numId w:val="2"/>
+          <w:numId w:val="3"/>
         </w:numPr>
-        <w:rPr>
-          <w:lang w:val="en-GB"/>
-        </w:rPr>
-      </w:pPr>
-      <w:r>
-        <w:rPr>
-          <w:lang w:val="en-GB"/>
-        </w:rPr>
+      </w:pPr>
+      <w:r>
         <w:t>Calculate optimal solution (feasible due to small problem)</w:t>
       </w:r>
     </w:p>
     <w:p>
       <w:pPr>
-        <w:pStyle w:val="KeinLeerraum"/>
+        <w:pStyle w:val="Listenabsatz"/>
         <w:numPr>
           <w:ilvl w:val="0"/>
-          <w:numId w:val="2"/>
+          <w:numId w:val="3"/>
         </w:numPr>
-        <w:rPr>
-          <w:lang w:val="en-GB"/>
-        </w:rPr>
-      </w:pPr>
-      <w:r>
-        <w:rPr>
-          <w:lang w:val="en-GB"/>
-        </w:rPr>
+      </w:pPr>
+      <w:r>
         <w:t>Perform multiple runs of the task scheduling algorithm</w:t>
       </w:r>
       <w:r>
-        <w:rPr>
-          <w:lang w:val="en-GB"/>
-        </w:rPr>
         <w:t xml:space="preserve"> to compute approximated solutions</w:t>
       </w:r>
     </w:p>
     <w:p>
       <w:pPr>
-        <w:pStyle w:val="KeinLeerraum"/>
+        <w:pStyle w:val="Listenabsatz"/>
         <w:numPr>
           <w:ilvl w:val="0"/>
-          <w:numId w:val="2"/>
+          <w:numId w:val="3"/>
         </w:numPr>
-        <w:rPr>
-          <w:lang w:val="en-GB"/>
-        </w:rPr>
-      </w:pPr>
-      <w:r>
-        <w:rPr>
-          <w:lang w:val="en-GB"/>
-        </w:rPr>
+      </w:pPr>
+      <w:r>
         <w:t>Compare solutions from different runs with hypervolume</w:t>
       </w:r>
     </w:p>
     <w:p>
       <w:pPr>
-        <w:pStyle w:val="KeinLeerraum"/>
+        <w:pStyle w:val="Listenabsatz"/>
         <w:numPr>
           <w:ilvl w:val="0"/>
-          <w:numId w:val="2"/>
+          <w:numId w:val="3"/>
         </w:numPr>
-        <w:rPr>
-          <w:lang w:val="en-GB"/>
-        </w:rPr>
-      </w:pPr>
-      <w:r>
-        <w:rPr>
-          <w:lang w:val="en-GB"/>
-        </w:rPr>
+      </w:pPr>
+      <w:r>
         <w:t>Evaluate distance between best approximation and optimum</w:t>
       </w:r>
     </w:p>
@@ -2190,20 +1336,15 @@
     <w:p>
       <w:pPr>
         <w:pStyle w:val="berschrift1"/>
-        <w:rPr>
-          <w:lang w:val="en-GB"/>
-        </w:rPr>
-      </w:pPr>
-      <w:r>
-        <w:rPr>
-          <w:lang w:val="en-GB"/>
-        </w:rPr>
-        <w:t>RESULTS</w:t>
+      </w:pPr>
+      <w:r>
+        <w:t>Results</w:t>
       </w:r>
     </w:p>
     <w:p>
       <w:pPr>
         <w:pStyle w:val="KeinLeerraum"/>
+        <w:jc w:val="center"/>
         <w:rPr>
           <w:lang w:val="en-GB"/>
         </w:rPr>
@@ -2211,11 +1352,12 @@
       <w:r>
         <w:rPr>
           <w:noProof/>
+          <w:lang w:val="en-GB" w:eastAsia="en-GB"/>
         </w:rPr>
         <w:drawing>
-          <wp:inline distT="0" distB="0" distL="0" distR="0" wp14:anchorId="6C619EA5" wp14:editId="1AFC1C3B">
+          <wp:inline distT="0" distB="0" distL="0" distR="0" wp14:anchorId="63C554E3" wp14:editId="245680BA">
             <wp:extent cx="5760720" cy="4130040"/>
-            <wp:effectExtent l="0" t="0" r="11430" b="3810"/>
+            <wp:effectExtent l="0" t="0" r="0" b="3810"/>
             <wp:docPr id="1" name="Diagramm 1">
               <a:extLst xmlns:a="http://schemas.openxmlformats.org/drawingml/2006/main">
                 <a:ext uri="{FF2B5EF4-FFF2-40B4-BE49-F238E27FC236}">
@@ -2234,229 +1376,186 @@
       </w:r>
     </w:p>
     <w:p>
-      <w:pPr>
-        <w:pStyle w:val="KeinLeerraum"/>
-        <w:rPr>
-          <w:lang w:val="en-GB"/>
-        </w:rPr>
-      </w:pPr>
+      <w:r>
+        <w:t xml:space="preserve">The execution of the workflow scheduling algorithm yields </w:t>
+      </w:r>
+      <w:r>
+        <w:t>several</w:t>
+      </w:r>
+      <w:r>
+        <w:t xml:space="preserve"> trade-off solutions, which form a pareto-front and additionally have a</w:t>
+      </w:r>
+      <w:r>
+        <w:t>n</w:t>
+      </w:r>
+      <w:r>
+        <w:t xml:space="preserve"> adequate crowding distance. </w:t>
+      </w:r>
+      <w:r>
+        <w:t>Using a maximum number of trade-off solutions (K) of 6 (graph above), the hypervolume of the best solution is 82.9% of the optimum hypervolume (</w:t>
+      </w:r>
+      <w:r>
+        <w:t>Utopia</w:t>
+      </w:r>
+      <w:r>
+        <w:t xml:space="preserve"> point to </w:t>
+      </w:r>
+      <w:r>
+        <w:t>Nadir</w:t>
+      </w:r>
+      <w:r>
+        <w:t xml:space="preserve"> point). Increasing K to 1000, the hypervolume of the best solution increases to 85.74% of the optimal hypervolume. Even larger values for K only lead to marginal improvements.</w:t>
+      </w:r>
     </w:p>
     <w:p>
-      <w:pPr>
-        <w:pStyle w:val="KeinLeerraum"/>
-        <w:rPr>
-          <w:lang w:val="en-GB"/>
-        </w:rPr>
-      </w:pPr>
+      <w:r>
+        <w:t xml:space="preserve">Looking at the </w:t>
+      </w:r>
+      <w:r>
+        <w:t>found trade-off schedules as</w:t>
+      </w:r>
+      <w:r>
+        <w:t xml:space="preserve"> depicted in sect</w:t>
+      </w:r>
+      <w:bookmarkStart w:id="6" w:name="_GoBack"/>
+      <w:bookmarkEnd w:id="6"/>
+      <w:r>
+        <w:t xml:space="preserve">ion </w:t>
+      </w:r>
+      <w:r>
+        <w:rPr>
+          <w:rStyle w:val="SchwacherVerweis"/>
+        </w:rPr>
+        <w:t>“</w:t>
+      </w:r>
+      <w:r>
+        <w:rPr>
+          <w:rStyle w:val="SchwacherVerweis"/>
+        </w:rPr>
+        <w:fldChar w:fldCharType="begin"/>
+      </w:r>
+      <w:r>
+        <w:rPr>
+          <w:rStyle w:val="SchwacherVerweis"/>
+        </w:rPr>
+        <w:instrText xml:space="preserve"> REF _Ref518401484 \h </w:instrText>
+      </w:r>
+      <w:r>
+        <w:rPr>
+          <w:rStyle w:val="SchwacherVerweis"/>
+        </w:rPr>
+        <w:instrText xml:space="preserve"> \* MERGEFORMAT </w:instrText>
+      </w:r>
+      <w:r>
+        <w:rPr>
+          <w:rStyle w:val="SchwacherVerweis"/>
+        </w:rPr>
+      </w:r>
+      <w:r>
+        <w:rPr>
+          <w:rStyle w:val="SchwacherVerweis"/>
+        </w:rPr>
+        <w:fldChar w:fldCharType="separate"/>
+      </w:r>
+      <w:r>
+        <w:rPr>
+          <w:rStyle w:val="SchwacherVerweis"/>
+        </w:rPr>
+        <w:t>Example Usage</w:t>
+      </w:r>
+      <w:r>
+        <w:rPr>
+          <w:rStyle w:val="SchwacherVerweis"/>
+        </w:rPr>
+        <w:fldChar w:fldCharType="end"/>
+      </w:r>
+      <w:r>
+        <w:rPr>
+          <w:rStyle w:val="SchwacherVerweis"/>
+        </w:rPr>
+        <w:t>”</w:t>
+      </w:r>
+      <w:r>
+        <w:t xml:space="preserve">, we can see that trade-off solutions which result in shorter </w:t>
+      </w:r>
+      <w:proofErr w:type="spellStart"/>
+      <w:r>
+        <w:t>makespans</w:t>
+      </w:r>
+      <w:proofErr w:type="spellEnd"/>
+      <w:r>
+        <w:t xml:space="preserve"> use more</w:t>
+      </w:r>
+      <w:r>
+        <w:t xml:space="preserve"> </w:t>
+      </w:r>
+      <w:r>
+        <w:t>of the</w:t>
+      </w:r>
+      <w:r>
+        <w:t xml:space="preserve"> expensive, multi core instances</w:t>
+      </w:r>
+      <w:r>
+        <w:t xml:space="preserve"> </w:t>
+      </w:r>
+      <w:r>
+        <w:t>in order to execute the tasks T1 and T5, which can profit from multiple available cores.</w:t>
+      </w:r>
     </w:p>
     <w:p>
       <w:pPr>
         <w:pStyle w:val="KeinLeerraum"/>
         <w:rPr>
-          <w:sz w:val="24"/>
-          <w:szCs w:val="24"/>
           <w:lang w:val="en-GB"/>
         </w:rPr>
       </w:pPr>
-      <w:r>
-        <w:rPr>
-          <w:sz w:val="24"/>
-          <w:szCs w:val="24"/>
-          <w:lang w:val="en-GB"/>
-        </w:rPr>
-        <w:lastRenderedPageBreak/>
-        <w:t xml:space="preserve">The execution of the workflow scheduling algorithm </w:t>
-      </w:r>
-      <w:r>
-        <w:rPr>
-          <w:sz w:val="24"/>
-          <w:szCs w:val="24"/>
-          <w:lang w:val="en-GB"/>
-        </w:rPr>
-        <w:t xml:space="preserve">yields </w:t>
-      </w:r>
-      <w:r>
-        <w:rPr>
-          <w:sz w:val="24"/>
-          <w:szCs w:val="24"/>
-          <w:lang w:val="en-GB"/>
-        </w:rPr>
-        <w:t>several</w:t>
-      </w:r>
-      <w:r>
-        <w:rPr>
-          <w:sz w:val="24"/>
-          <w:szCs w:val="24"/>
-          <w:lang w:val="en-GB"/>
-        </w:rPr>
-        <w:t xml:space="preserve"> trade-off solutions, which form a pareto-front and additionally have a</w:t>
-      </w:r>
-      <w:r>
-        <w:rPr>
-          <w:sz w:val="24"/>
-          <w:szCs w:val="24"/>
-          <w:lang w:val="en-GB"/>
-        </w:rPr>
-        <w:t>n</w:t>
-      </w:r>
-      <w:r>
-        <w:rPr>
-          <w:sz w:val="24"/>
-          <w:szCs w:val="24"/>
-          <w:lang w:val="en-GB"/>
-        </w:rPr>
-        <w:t xml:space="preserve"> adequate crowding distance. </w:t>
-      </w:r>
-      <w:r>
-        <w:rPr>
-          <w:sz w:val="24"/>
-          <w:szCs w:val="24"/>
-          <w:lang w:val="en-GB"/>
-        </w:rPr>
-        <w:t>Using a maximum number of trade-off solutions (K) of 6 (graph above), the hypervolume of the best solution is 82.9% of the optimum hypervolume (</w:t>
-      </w:r>
-      <w:r>
-        <w:rPr>
-          <w:sz w:val="24"/>
-          <w:szCs w:val="24"/>
-          <w:lang w:val="en-GB"/>
-        </w:rPr>
-        <w:t>Utopia</w:t>
-      </w:r>
-      <w:r>
-        <w:rPr>
-          <w:sz w:val="24"/>
-          <w:szCs w:val="24"/>
-          <w:lang w:val="en-GB"/>
-        </w:rPr>
-        <w:t xml:space="preserve"> point to </w:t>
-      </w:r>
-      <w:r>
-        <w:rPr>
-          <w:sz w:val="24"/>
-          <w:szCs w:val="24"/>
-          <w:lang w:val="en-GB"/>
-        </w:rPr>
-        <w:t>Nadir</w:t>
-      </w:r>
-      <w:r>
-        <w:rPr>
-          <w:sz w:val="24"/>
-          <w:szCs w:val="24"/>
-          <w:lang w:val="en-GB"/>
-        </w:rPr>
-        <w:t xml:space="preserve"> point). Increasing K to 1000, the hypervolume of the best solution increases to be 85.74% of the optimal hypervolume. Even larger values for K only lead to marginal improvements.</w:t>
-      </w:r>
     </w:p>
     <w:p>
       <w:pPr>
-        <w:pStyle w:val="KeinLeerraum"/>
-        <w:rPr>
-          <w:sz w:val="24"/>
-          <w:szCs w:val="24"/>
-          <w:lang w:val="en-GB"/>
-        </w:rPr>
-      </w:pPr>
-      <w:r>
-        <w:rPr>
-          <w:sz w:val="24"/>
-          <w:szCs w:val="24"/>
-          <w:lang w:val="en-GB"/>
-        </w:rPr>
-        <w:t xml:space="preserve">Looking at the </w:t>
-      </w:r>
-      <w:r>
-        <w:rPr>
-          <w:sz w:val="24"/>
-          <w:szCs w:val="24"/>
-          <w:lang w:val="en-GB"/>
-        </w:rPr>
-        <w:t>found trade-off schedules as</w:t>
-      </w:r>
-      <w:r>
-        <w:rPr>
-          <w:sz w:val="24"/>
-          <w:szCs w:val="24"/>
-          <w:lang w:val="en-GB"/>
-        </w:rPr>
-        <w:t xml:space="preserve"> depicted in section “</w:t>
-      </w:r>
-      <w:r>
-        <w:rPr>
-          <w:sz w:val="24"/>
-          <w:szCs w:val="24"/>
-          <w:lang w:val="en-GB"/>
-        </w:rPr>
-        <w:t>EXAMPLE USAGE (CONTINUED)</w:t>
-      </w:r>
-      <w:r>
-        <w:rPr>
-          <w:sz w:val="24"/>
-          <w:szCs w:val="24"/>
-          <w:lang w:val="en-GB"/>
-        </w:rPr>
-        <w:t xml:space="preserve">”, we can see that trade-off solutions which result in shorter </w:t>
-      </w:r>
-      <w:proofErr w:type="spellStart"/>
-      <w:r>
-        <w:rPr>
-          <w:sz w:val="24"/>
-          <w:szCs w:val="24"/>
-          <w:lang w:val="en-GB"/>
-        </w:rPr>
-        <w:t>makespans</w:t>
-      </w:r>
-      <w:proofErr w:type="spellEnd"/>
-      <w:r>
-        <w:rPr>
-          <w:sz w:val="24"/>
-          <w:szCs w:val="24"/>
-          <w:lang w:val="en-GB"/>
-        </w:rPr>
-        <w:t xml:space="preserve"> </w:t>
-      </w:r>
-      <w:r>
-        <w:rPr>
-          <w:sz w:val="24"/>
-          <w:szCs w:val="24"/>
-          <w:lang w:val="en-GB"/>
-        </w:rPr>
-        <w:t xml:space="preserve">more often </w:t>
-      </w:r>
-      <w:r>
-        <w:rPr>
-          <w:sz w:val="24"/>
-          <w:szCs w:val="24"/>
-          <w:lang w:val="en-GB"/>
-        </w:rPr>
-        <w:t xml:space="preserve">use of the more expensive, multi core instances </w:t>
-      </w:r>
-      <w:proofErr w:type="gramStart"/>
-      <w:r>
-        <w:rPr>
-          <w:sz w:val="24"/>
-          <w:szCs w:val="24"/>
-          <w:lang w:val="en-GB"/>
-        </w:rPr>
-        <w:t>in order to</w:t>
-      </w:r>
-      <w:proofErr w:type="gramEnd"/>
-      <w:r>
-        <w:rPr>
-          <w:sz w:val="24"/>
-          <w:szCs w:val="24"/>
-          <w:lang w:val="en-GB"/>
-        </w:rPr>
-        <w:t xml:space="preserve"> execute the tasks T1 and T5, which can profit from multiple available cores.</w:t>
+        <w:jc w:val="left"/>
+        <w:rPr>
+          <w:caps/>
+          <w:color w:val="FFFFFF" w:themeColor="background1"/>
+          <w:spacing w:val="15"/>
+          <w:sz w:val="22"/>
+          <w:szCs w:val="22"/>
+        </w:rPr>
+      </w:pPr>
+      <w:r>
+        <w:br w:type="page"/>
       </w:r>
     </w:p>
     <w:p>
       <w:pPr>
+        <w:pStyle w:val="berschrift1"/>
+      </w:pPr>
+      <w:bookmarkStart w:id="7" w:name="_Ref518401484"/>
+      <w:r>
+        <w:lastRenderedPageBreak/>
+        <w:t>Example Usage</w:t>
+      </w:r>
+      <w:bookmarkEnd w:id="7"/>
+    </w:p>
+    <w:bookmarkStart w:id="8" w:name="_MON_1592098265"/>
+    <w:bookmarkEnd w:id="8"/>
+    <w:p>
+      <w:pPr>
         <w:pStyle w:val="KeinLeerraum"/>
         <w:rPr>
           <w:lang w:val="en-GB"/>
         </w:rPr>
       </w:pPr>
+      <w:r>
+        <w:rPr>
+          <w:lang w:val="en-GB"/>
+        </w:rPr>
+        <w:object w:dxaOrig="9360" w:dyaOrig="11643" w14:anchorId="25952781">
+          <v:shape id="_x0000_i1026" type="#_x0000_t75" style="width:468.6pt;height:582pt" o:ole="" o:bordertopcolor="this" o:borderleftcolor="this" o:borderbottomcolor="this" o:borderrightcolor="this">
+            <v:imagedata r:id="rId18" o:title=""/>
+          </v:shape>
+          <o:OLEObject Type="Embed" ProgID="Word.OpenDocumentText.12" ShapeID="_x0000_i1026" DrawAspect="Content" ObjectID="_1592149289" r:id="rId19"/>
+        </w:object>
+      </w:r>
     </w:p>
     <w:p>
       <w:pPr>
@@ -2466,129 +1565,29 @@
         </w:rPr>
       </w:pPr>
     </w:p>
+    <w:bookmarkStart w:id="9" w:name="_MON_1592098678"/>
+    <w:bookmarkEnd w:id="9"/>
     <w:p>
-      <w:pPr>
-        <w:pStyle w:val="KeinLeerraum"/>
-        <w:rPr>
-          <w:lang w:val="en-GB"/>
-        </w:rPr>
-      </w:pPr>
+      <w:r>
+        <w:object w:dxaOrig="9360" w:dyaOrig="12604" w14:anchorId="661941B9">
+          <v:shape id="_x0000_i1027" type="#_x0000_t75" style="width:468.6pt;height:630pt" o:ole="" o:bordertopcolor="this" o:borderleftcolor="this" o:borderbottomcolor="this" o:borderrightcolor="this">
+            <v:imagedata r:id="rId20" o:title=""/>
+          </v:shape>
+          <o:OLEObject Type="Embed" ProgID="Word.OpenDocumentText.12" ShapeID="_x0000_i1027" DrawAspect="Content" ObjectID="_1592149290" r:id="rId21"/>
+        </w:object>
+      </w:r>
     </w:p>
+    <w:p/>
     <w:p>
       <w:pPr>
-        <w:pStyle w:val="KeinLeerraum"/>
-        <w:rPr>
-          <w:lang w:val="en-GB"/>
-        </w:rPr>
-      </w:pPr>
-    </w:p>
-    <w:p>
-      <w:pPr>
-        <w:pStyle w:val="berschrift1"/>
-        <w:rPr>
-          <w:lang w:val="en-GB"/>
-        </w:rPr>
-      </w:pPr>
-      <w:r>
-        <w:rPr>
-          <w:lang w:val="en-GB"/>
-        </w:rPr>
-        <w:t>EXAMPLE USAGE</w:t>
-      </w:r>
-    </w:p>
-    <w:bookmarkStart w:id="3" w:name="_MON_1592098265"/>
-    <w:bookmarkEnd w:id="3"/>
-    <w:p>
-      <w:pPr>
-        <w:pStyle w:val="KeinLeerraum"/>
-        <w:rPr>
-          <w:lang w:val="en-GB"/>
-        </w:rPr>
-      </w:pPr>
-      <w:r>
-        <w:rPr>
-          <w:lang w:val="en-GB"/>
-        </w:rPr>
-        <w:object w:dxaOrig="9360" w:dyaOrig="11643">
-          <v:shape id="_x0000_i1040" type="#_x0000_t75" style="width:468pt;height:582pt" o:ole="">
-            <v:imagedata r:id="rId18" o:title=""/>
-            <w10:bordertop type="single" width="8"/>
-            <w10:borderleft type="single" width="8"/>
-            <w10:borderbottom type="single" width="8"/>
-            <w10:borderright type="single" width="8"/>
-          </v:shape>
-          <o:OLEObject Type="Embed" ProgID="Word.OpenDocumentText.12" ShapeID="_x0000_i1040" DrawAspect="Content" ObjectID="_1592128191" r:id="rId19"/>
-        </w:object>
-      </w:r>
-    </w:p>
-    <w:p>
-      <w:pPr>
-        <w:pStyle w:val="KeinLeerraum"/>
-        <w:rPr>
-          <w:lang w:val="en-GB"/>
-        </w:rPr>
-      </w:pPr>
-    </w:p>
-    <w:p>
-      <w:pPr>
-        <w:pStyle w:val="KeinLeerraum"/>
-        <w:rPr>
-          <w:lang w:val="en-GB"/>
-        </w:rPr>
-      </w:pPr>
-    </w:p>
-    <w:p>
-      <w:pPr>
-        <w:pStyle w:val="KeinLeerraum"/>
-        <w:rPr>
-          <w:lang w:val="en-GB"/>
-        </w:rPr>
-      </w:pPr>
-    </w:p>
-    <w:p>
-      <w:pPr>
-        <w:pStyle w:val="berschrift1"/>
-        <w:rPr>
-          <w:lang w:val="en-GB"/>
-        </w:rPr>
-      </w:pPr>
-      <w:r>
-        <w:rPr>
-          <w:lang w:val="en-GB"/>
-        </w:rPr>
-        <w:t>EXAMPLE USAGE (continued)</w:t>
-      </w:r>
-    </w:p>
-    <w:bookmarkStart w:id="4" w:name="_MON_1592098678"/>
-    <w:bookmarkEnd w:id="4"/>
-    <w:p>
-      <w:pPr>
-        <w:rPr>
-          <w:lang w:val="en-GB"/>
-        </w:rPr>
-      </w:pPr>
-      <w:r>
-        <w:rPr>
-          <w:lang w:val="en-GB"/>
-        </w:rPr>
-        <w:object w:dxaOrig="9360" w:dyaOrig="12604">
-          <v:shape id="_x0000_i1035" type="#_x0000_t75" style="width:468pt;height:630pt" o:ole="">
-            <v:imagedata r:id="rId20" o:title=""/>
-            <w10:bordertop type="single" width="8"/>
-            <w10:borderleft type="single" width="8"/>
-            <w10:borderbottom type="single" width="8"/>
-            <w10:borderright type="single" width="8"/>
-          </v:shape>
-          <o:OLEObject Type="Embed" ProgID="Word.OpenDocumentText.12" ShapeID="_x0000_i1035" DrawAspect="Content" ObjectID="_1592128192" r:id="rId21"/>
-        </w:object>
-      </w:r>
-    </w:p>
-    <w:p>
-      <w:pPr>
-        <w:rPr>
-          <w:lang w:val="en-GB"/>
-        </w:rPr>
-      </w:pPr>
+        <w:jc w:val="left"/>
+      </w:pPr>
+      <w:r>
+        <w:rPr>
+          <w:caps/>
+        </w:rPr>
+        <w:br w:type="page"/>
+      </w:r>
     </w:p>
     <w:sdt>
       <w:sdtPr>
@@ -2598,7 +1597,6 @@
           <w:spacing w:val="0"/>
           <w:sz w:val="20"/>
           <w:szCs w:val="20"/>
-          <w:lang w:val="en-GB"/>
         </w:rPr>
         <w:id w:val="-1658995318"/>
         <w:docPartObj>
@@ -2611,22 +1609,13 @@
         <w:p>
           <w:pPr>
             <w:pStyle w:val="berschrift1"/>
-            <w:rPr>
-              <w:lang w:val="en-GB"/>
-            </w:rPr>
           </w:pPr>
           <w:r>
-            <w:rPr>
-              <w:lang w:val="en-GB"/>
-            </w:rPr>
             <w:t>References</w:t>
           </w:r>
         </w:p>
         <w:sdt>
           <w:sdtPr>
-            <w:rPr>
-              <w:lang w:val="en-GB"/>
-            </w:rPr>
             <w:id w:val="-573587230"/>
             <w:bibliography/>
           </w:sdtPr>
@@ -2639,21 +1628,12 @@
                 </w:rPr>
               </w:pPr>
               <w:r>
-                <w:rPr>
-                  <w:lang w:val="en-GB"/>
-                </w:rPr>
                 <w:fldChar w:fldCharType="begin"/>
               </w:r>
               <w:r>
-                <w:rPr>
-                  <w:lang w:val="en-GB"/>
-                </w:rPr>
                 <w:instrText xml:space="preserve"> BIBLIOGRAPHY </w:instrText>
               </w:r>
               <w:r>
-                <w:rPr>
-                  <w:lang w:val="en-GB"/>
-                </w:rPr>
                 <w:fldChar w:fldCharType="separate"/>
               </w:r>
             </w:p>
@@ -2675,12 +1655,12 @@
               </w:tblGrid>
               <w:tr>
                 <w:trPr>
-                  <w:divId w:val="1320303465"/>
+                  <w:divId w:val="485895776"/>
                   <w:tblCellSpacing w:w="15" w:type="dxa"/>
                 </w:trPr>
                 <w:tc>
                   <w:tcPr>
-                    <w:tcW w:w="141" w:type="pct"/>
+                    <w:tcW w:w="50" w:type="pct"/>
                     <w:hideMark/>
                   </w:tcPr>
                   <w:p>
@@ -2690,13 +1670,11 @@
                         <w:noProof/>
                         <w:sz w:val="24"/>
                         <w:szCs w:val="24"/>
-                        <w:lang w:val="en-GB"/>
                       </w:rPr>
                     </w:pPr>
                     <w:r>
                       <w:rPr>
                         <w:noProof/>
-                        <w:lang w:val="en-GB"/>
                       </w:rPr>
                       <w:t xml:space="preserve">[1] </w:t>
                     </w:r>
@@ -2712,13 +1690,11 @@
                       <w:pStyle w:val="Literaturverzeichnis"/>
                       <w:rPr>
                         <w:noProof/>
-                        <w:lang w:val="en-GB"/>
                       </w:rPr>
                     </w:pPr>
                     <w:r>
                       <w:rPr>
                         <w:noProof/>
-                        <w:lang w:val="en-GB"/>
                       </w:rPr>
                       <w:t xml:space="preserve">J. Durillo and R. Prodan, “Multi-objective workflow scheduling in Amazon EC2,” </w:t>
                     </w:r>
@@ -2727,67 +1703,120 @@
                         <w:i/>
                         <w:iCs/>
                         <w:noProof/>
-                        <w:lang w:val="en-GB"/>
                       </w:rPr>
                       <w:t xml:space="preserve">Cluster computing, </w:t>
                     </w:r>
                     <w:r>
                       <w:rPr>
                         <w:noProof/>
-                        <w:lang w:val="en-GB"/>
                       </w:rPr>
                       <w:t xml:space="preserve">vol. 17, no. 2, pp. 169--189, 2014. </w:t>
                     </w:r>
                   </w:p>
+                </w:tc>
+              </w:tr>
+              <w:tr>
+                <w:trPr>
+                  <w:divId w:val="485895776"/>
+                  <w:tblCellSpacing w:w="15" w:type="dxa"/>
+                </w:trPr>
+                <w:tc>
+                  <w:tcPr>
+                    <w:tcW w:w="50" w:type="pct"/>
+                    <w:hideMark/>
+                  </w:tcPr>
                   <w:p>
                     <w:pPr>
                       <w:pStyle w:val="Literaturverzeichnis"/>
                       <w:rPr>
                         <w:noProof/>
-                        <w:lang w:val="en-GB"/>
                       </w:rPr>
                     </w:pPr>
                     <w:r>
                       <w:rPr>
-                        <w:lang w:val="en-GB"/>
+                        <w:noProof/>
                       </w:rPr>
-                      <w:t>[2] Pure Python-based Hypervolume calculation script by Simon Wessing</w:t>
+                      <w:t xml:space="preserve">[2] </w:t>
+                    </w:r>
+                  </w:p>
+                </w:tc>
+                <w:tc>
+                  <w:tcPr>
+                    <w:tcW w:w="0" w:type="auto"/>
+                    <w:hideMark/>
+                  </w:tcPr>
+                  <w:p>
+                    <w:pPr>
+                      <w:pStyle w:val="Literaturverzeichnis"/>
+                      <w:rPr>
+                        <w:noProof/>
+                      </w:rPr>
+                    </w:pPr>
+                    <w:r>
+                      <w:rPr>
+                        <w:noProof/>
+                      </w:rPr>
+                      <w:t>S. Wessing , “Pure Python-based Hypervolume calculation script,” TU Dortmund University), obtainable from https://ls11-www.cs.tu-dortmund.de/rudolph/hypervolume/start, [Online]. Available: https://ls11-www.cs.tu-dortmund.de/rudolph/hypervolume/start. [Accessed 1 July 2018].</w:t>
+                    </w:r>
+                  </w:p>
+                </w:tc>
+              </w:tr>
+              <w:tr>
+                <w:trPr>
+                  <w:divId w:val="485895776"/>
+                  <w:tblCellSpacing w:w="15" w:type="dxa"/>
+                </w:trPr>
+                <w:tc>
+                  <w:tcPr>
+                    <w:tcW w:w="50" w:type="pct"/>
+                    <w:hideMark/>
+                  </w:tcPr>
+                  <w:p>
+                    <w:pPr>
+                      <w:pStyle w:val="Literaturverzeichnis"/>
+                      <w:rPr>
+                        <w:noProof/>
+                      </w:rPr>
+                    </w:pPr>
+                    <w:r>
+                      <w:rPr>
+                        <w:noProof/>
+                      </w:rPr>
+                      <w:t xml:space="preserve">[3] </w:t>
+                    </w:r>
+                  </w:p>
+                </w:tc>
+                <w:tc>
+                  <w:tcPr>
+                    <w:tcW w:w="0" w:type="auto"/>
+                    <w:hideMark/>
+                  </w:tcPr>
+                  <w:p>
+                    <w:pPr>
+                      <w:pStyle w:val="Literaturverzeichnis"/>
+                      <w:rPr>
+                        <w:noProof/>
+                      </w:rPr>
+                    </w:pPr>
+                    <w:r>
+                      <w:rPr>
+                        <w:noProof/>
+                      </w:rPr>
+                      <w:t xml:space="preserve">H. Topcuoglu, S. Hariri and M. Y. Wu, “Performance-effective and low-complexity task scheduling for heterogeneous computing,” </w:t>
                     </w:r>
                     <w:r>
                       <w:rPr>
-                        <w:lang w:val="en-GB"/>
+                        <w:i/>
+                        <w:iCs/>
+                        <w:noProof/>
                       </w:rPr>
-                      <w:t xml:space="preserve"> (</w:t>
+                      <w:t xml:space="preserve">IEEE Trans. Parallel Distrib. Syst., </w:t>
                     </w:r>
                     <w:r>
                       <w:rPr>
-                        <w:lang w:val="en-GB"/>
+                        <w:noProof/>
                       </w:rPr>
-                      <w:t>TU Dortmund University</w:t>
-                    </w:r>
-                    <w:r>
-                      <w:rPr>
-                        <w:lang w:val="en-GB"/>
-                      </w:rPr>
-                      <w:t>)</w:t>
-                    </w:r>
-                    <w:r>
-                      <w:rPr>
-                        <w:lang w:val="en-GB"/>
-                      </w:rPr>
-                      <w:t xml:space="preserve">, obtainable from </w:t>
-                    </w:r>
-                    <w:r>
-                      <w:rPr>
-                        <w:lang w:val="en-GB"/>
-                      </w:rPr>
-                      <w:t>https://ls11-www.cs.tu-dortmund.de/rudolph/hypervolume/start</w:t>
-                    </w:r>
-                    <w:r>
-                      <w:rPr>
-                        <w:lang w:val="en-GB"/>
-                      </w:rPr>
-                      <w:t xml:space="preserve"> </w:t>
+                      <w:t xml:space="preserve">vol. 3, no. 13, p. 260–274, 2002. </w:t>
                     </w:r>
                   </w:p>
                 </w:tc>
@@ -2795,102 +1824,19 @@
             </w:tbl>
             <w:p>
               <w:pPr>
-                <w:divId w:val="1320303465"/>
+                <w:divId w:val="485895776"/>
                 <w:rPr>
                   <w:rFonts w:eastAsia="Times New Roman"/>
                   <w:noProof/>
-                  <w:lang w:val="en-US"/>
                 </w:rPr>
               </w:pPr>
-              <w:r>
-                <w:rPr>
-                  <w:rFonts w:ascii="Georgia" w:hAnsi="Georgia"/>
-                  <w:color w:val="333333"/>
-                  <w:shd w:val="clear" w:color="auto" w:fill="F7FBFE"/>
-                  <w:lang w:val="en-US"/>
-                </w:rPr>
-                <w:t xml:space="preserve">[3] </w:t>
-              </w:r>
-              <w:proofErr w:type="spellStart"/>
-              <w:r>
-                <w:rPr>
-                  <w:rFonts w:ascii="Georgia" w:hAnsi="Georgia"/>
-                  <w:color w:val="333333"/>
-                  <w:shd w:val="clear" w:color="auto" w:fill="F7FBFE"/>
-                  <w:lang w:val="en-US"/>
-                </w:rPr>
-                <w:t>Topcuoglu</w:t>
-              </w:r>
-              <w:proofErr w:type="spellEnd"/>
-              <w:r>
-                <w:rPr>
-                  <w:rFonts w:ascii="Georgia" w:hAnsi="Georgia"/>
-                  <w:color w:val="333333"/>
-                  <w:shd w:val="clear" w:color="auto" w:fill="F7FBFE"/>
-                  <w:lang w:val="en-US"/>
-                </w:rPr>
-                <w:t xml:space="preserve">, H., Hariri, S., Wu, M.Y.: Performance-effective and low-complexity task scheduling for heterogeneous computing. </w:t>
-              </w:r>
-              <w:r>
-                <w:rPr>
-                  <w:rFonts w:ascii="Georgia" w:hAnsi="Georgia"/>
-                  <w:color w:val="333333"/>
-                  <w:shd w:val="clear" w:color="auto" w:fill="F7FBFE"/>
-                  <w:lang w:val="en-US"/>
-                </w:rPr>
-                <w:t xml:space="preserve">IEEE Trans. Parallel </w:t>
-              </w:r>
-              <w:proofErr w:type="spellStart"/>
-              <w:r>
-                <w:rPr>
-                  <w:rFonts w:ascii="Georgia" w:hAnsi="Georgia"/>
-                  <w:color w:val="333333"/>
-                  <w:shd w:val="clear" w:color="auto" w:fill="F7FBFE"/>
-                  <w:lang w:val="en-US"/>
-                </w:rPr>
-                <w:t>Distrib</w:t>
-              </w:r>
-              <w:proofErr w:type="spellEnd"/>
-              <w:r>
-                <w:rPr>
-                  <w:rFonts w:ascii="Georgia" w:hAnsi="Georgia"/>
-                  <w:color w:val="333333"/>
-                  <w:shd w:val="clear" w:color="auto" w:fill="F7FBFE"/>
-                  <w:lang w:val="en-US"/>
-                </w:rPr>
-                <w:t>. Syst. </w:t>
-              </w:r>
-              <w:r>
-                <w:rPr>
-                  <w:rStyle w:val="Fett"/>
-                  <w:rFonts w:ascii="Georgia" w:hAnsi="Georgia"/>
-                  <w:color w:val="333333"/>
-                  <w:lang w:val="en-US"/>
-                </w:rPr>
-                <w:t>13</w:t>
-              </w:r>
-              <w:r>
-                <w:rPr>
-                  <w:rFonts w:ascii="Georgia" w:hAnsi="Georgia"/>
-                  <w:color w:val="333333"/>
-                  <w:shd w:val="clear" w:color="auto" w:fill="F7FBFE"/>
-                  <w:lang w:val="en-US"/>
-                </w:rPr>
-                <w:t>(3), 260–274 (2002)</w:t>
-              </w:r>
             </w:p>
             <w:p>
-              <w:pPr>
-                <w:rPr>
-                  <w:lang w:val="en-GB"/>
-                </w:rPr>
-              </w:pPr>
               <w:r>
                 <w:rPr>
                   <w:b/>
                   <w:bCs/>
                   <w:noProof/>
-                  <w:lang w:val="en-GB"/>
                 </w:rPr>
                 <w:fldChar w:fldCharType="end"/>
               </w:r>
@@ -2899,13 +1845,10 @@
         </w:sdt>
       </w:sdtContent>
     </w:sdt>
+    <w:p/>
     <w:sectPr>
-      <w:headerReference w:type="even" r:id="rId22"/>
-      <w:headerReference w:type="default" r:id="rId23"/>
-      <w:footerReference w:type="even" r:id="rId24"/>
-      <w:footerReference w:type="default" r:id="rId25"/>
-      <w:headerReference w:type="first" r:id="rId26"/>
-      <w:footerReference w:type="first" r:id="rId27"/>
+      <w:headerReference w:type="default" r:id="rId22"/>
+      <w:footerReference w:type="default" r:id="rId23"/>
       <w:pgSz w:w="11906" w:h="16838"/>
       <w:pgMar w:top="1417" w:right="1417" w:bottom="1134" w:left="1417" w:header="708" w:footer="708" w:gutter="0"/>
       <w:cols w:space="708"/>
@@ -2941,16 +1884,6 @@
 </file>
 
 <file path=word/footer1.xml><?xml version="1.0" encoding="utf-8"?>
-<w:ftr xmlns:wpc="http://schemas.microsoft.com/office/word/2010/wordprocessingCanvas" xmlns:cx="http://schemas.microsoft.com/office/drawing/2014/chartex" xmlns:cx1="http://schemas.microsoft.com/office/drawing/2015/9/8/chartex" xmlns:cx2="http://schemas.microsoft.com/office/drawing/2015/10/21/chartex" xmlns:cx3="http://schemas.microsoft.com/office/drawing/2016/5/9/chartex" xmlns:cx4="http://schemas.microsoft.com/office/drawing/2016/5/10/chartex" xmlns:cx5="http://schemas.microsoft.com/office/drawing/2016/5/11/chartex" xmlns:cx6="http://schemas.microsoft.com/office/drawing/2016/5/12/chartex" xmlns:cx7="http://schemas.microsoft.com/office/drawing/2016/5/13/chartex" xmlns:cx8="http://schemas.microsoft.com/office/drawing/2016/5/14/chartex" xmlns:mc="http://schemas.openxmlformats.org/markup-compatibility/2006" xmlns:aink="http://schemas.microsoft.com/office/drawing/2016/ink" xmlns:am3d="http://schemas.microsoft.com/office/drawing/2017/model3d" xmlns:o="urn:schemas-microsoft-com:office:office" xmlns:r="http://schemas.openxmlformats.org/officeDocument/2006/relationships" xmlns:m="http://schemas.openxmlformats.org/officeDocument/2006/math" xmlns:v="urn:schemas-microsoft-com:vml" xmlns:wp14="http://schemas.microsoft.com/office/word/2010/wordprocessingDrawing" xmlns:wp="http://schemas.openxmlformats.org/drawingml/2006/wordprocessingDrawing" xmlns:w10="urn:schemas-microsoft-com:office:word" xmlns:w="http://schemas.openxmlformats.org/wordprocessingml/2006/main" xmlns:w14="http://schemas.microsoft.com/office/word/2010/wordml" xmlns:w15="http://schemas.microsoft.com/office/word/2012/wordml" xmlns:w16cid="http://schemas.microsoft.com/office/word/2016/wordml/cid" xmlns:w16se="http://schemas.microsoft.com/office/word/2015/wordml/symex" xmlns:wpg="http://schemas.microsoft.com/office/word/2010/wordprocessingGroup" xmlns:wpi="http://schemas.microsoft.com/office/word/2010/wordprocessingInk" xmlns:wne="http://schemas.microsoft.com/office/word/2006/wordml" xmlns:wps="http://schemas.microsoft.com/office/word/2010/wordprocessingShape" mc:Ignorable="w14 w15 w16se w16cid wp14">
-  <w:p>
-    <w:pPr>
-      <w:pStyle w:val="Fuzeile"/>
-    </w:pPr>
-  </w:p>
-</w:ftr>
-</file>
-
-<file path=word/footer2.xml><?xml version="1.0" encoding="utf-8"?>
 <w:ftr xmlns:wpc="http://schemas.microsoft.com/office/word/2010/wordprocessingCanvas" xmlns:cx="http://schemas.microsoft.com/office/drawing/2014/chartex" xmlns:cx1="http://schemas.microsoft.com/office/drawing/2015/9/8/chartex" xmlns:cx2="http://schemas.microsoft.com/office/drawing/2015/10/21/chartex" xmlns:cx3="http://schemas.microsoft.com/office/drawing/2016/5/9/chartex" xmlns:cx4="http://schemas.microsoft.com/office/drawing/2016/5/10/chartex" xmlns:cx5="http://schemas.microsoft.com/office/drawing/2016/5/11/chartex" xmlns:cx6="http://schemas.microsoft.com/office/drawing/2016/5/12/chartex" xmlns:cx7="http://schemas.microsoft.com/office/drawing/2016/5/13/chartex" xmlns:cx8="http://schemas.microsoft.com/office/drawing/2016/5/14/chartex" xmlns:mc="http://schemas.openxmlformats.org/markup-compatibility/2006" xmlns:aink="http://schemas.microsoft.com/office/drawing/2016/ink" xmlns:am3d="http://schemas.microsoft.com/office/drawing/2017/model3d" xmlns:o="urn:schemas-microsoft-com:office:office" xmlns:r="http://schemas.openxmlformats.org/officeDocument/2006/relationships" xmlns:m="http://schemas.openxmlformats.org/officeDocument/2006/math" xmlns:v="urn:schemas-microsoft-com:vml" xmlns:wp14="http://schemas.microsoft.com/office/word/2010/wordprocessingDrawing" xmlns:wp="http://schemas.openxmlformats.org/drawingml/2006/wordprocessingDrawing" xmlns:w10="urn:schemas-microsoft-com:office:word" xmlns:w="http://schemas.openxmlformats.org/wordprocessingml/2006/main" xmlns:w14="http://schemas.microsoft.com/office/word/2010/wordml" xmlns:w15="http://schemas.microsoft.com/office/word/2012/wordml" xmlns:w16cid="http://schemas.microsoft.com/office/word/2016/wordml/cid" xmlns:w16se="http://schemas.microsoft.com/office/word/2015/wordml/symex" xmlns:wpg="http://schemas.microsoft.com/office/word/2010/wordprocessingGroup" xmlns:wpi="http://schemas.microsoft.com/office/word/2010/wordprocessingInk" xmlns:wne="http://schemas.microsoft.com/office/word/2006/wordml" xmlns:wps="http://schemas.microsoft.com/office/word/2010/wordprocessingShape" mc:Ignorable="w14 w15 w16se w16cid wp14">
   <w:sdt>
     <w:sdtPr>
@@ -3011,7 +1944,7 @@
                 <w:bCs/>
                 <w:noProof/>
               </w:rPr>
-              <w:t>2</w:t>
+              <w:t>1</w:t>
             </w:r>
             <w:r>
               <w:rPr>
@@ -3056,7 +1989,7 @@
                 <w:bCs/>
                 <w:noProof/>
               </w:rPr>
-              <w:t>2</w:t>
+              <w:t>8</w:t>
             </w:r>
             <w:r>
               <w:rPr>
@@ -3080,16 +2013,6 @@
 </w:ftr>
 </file>
 
-<file path=word/footer3.xml><?xml version="1.0" encoding="utf-8"?>
-<w:ftr xmlns:wpc="http://schemas.microsoft.com/office/word/2010/wordprocessingCanvas" xmlns:cx="http://schemas.microsoft.com/office/drawing/2014/chartex" xmlns:cx1="http://schemas.microsoft.com/office/drawing/2015/9/8/chartex" xmlns:cx2="http://schemas.microsoft.com/office/drawing/2015/10/21/chartex" xmlns:cx3="http://schemas.microsoft.com/office/drawing/2016/5/9/chartex" xmlns:cx4="http://schemas.microsoft.com/office/drawing/2016/5/10/chartex" xmlns:cx5="http://schemas.microsoft.com/office/drawing/2016/5/11/chartex" xmlns:cx6="http://schemas.microsoft.com/office/drawing/2016/5/12/chartex" xmlns:cx7="http://schemas.microsoft.com/office/drawing/2016/5/13/chartex" xmlns:cx8="http://schemas.microsoft.com/office/drawing/2016/5/14/chartex" xmlns:mc="http://schemas.openxmlformats.org/markup-compatibility/2006" xmlns:aink="http://schemas.microsoft.com/office/drawing/2016/ink" xmlns:am3d="http://schemas.microsoft.com/office/drawing/2017/model3d" xmlns:o="urn:schemas-microsoft-com:office:office" xmlns:r="http://schemas.openxmlformats.org/officeDocument/2006/relationships" xmlns:m="http://schemas.openxmlformats.org/officeDocument/2006/math" xmlns:v="urn:schemas-microsoft-com:vml" xmlns:wp14="http://schemas.microsoft.com/office/word/2010/wordprocessingDrawing" xmlns:wp="http://schemas.openxmlformats.org/drawingml/2006/wordprocessingDrawing" xmlns:w10="urn:schemas-microsoft-com:office:word" xmlns:w="http://schemas.openxmlformats.org/wordprocessingml/2006/main" xmlns:w14="http://schemas.microsoft.com/office/word/2010/wordml" xmlns:w15="http://schemas.microsoft.com/office/word/2012/wordml" xmlns:w16cid="http://schemas.microsoft.com/office/word/2016/wordml/cid" xmlns:w16se="http://schemas.microsoft.com/office/word/2015/wordml/symex" xmlns:wpg="http://schemas.microsoft.com/office/word/2010/wordprocessingGroup" xmlns:wpi="http://schemas.microsoft.com/office/word/2010/wordprocessingInk" xmlns:wne="http://schemas.microsoft.com/office/word/2006/wordml" xmlns:wps="http://schemas.microsoft.com/office/word/2010/wordprocessingShape" mc:Ignorable="w14 w15 w16se w16cid wp14">
-  <w:p>
-    <w:pPr>
-      <w:pStyle w:val="Fuzeile"/>
-    </w:pPr>
-  </w:p>
-</w:ftr>
-</file>
-
 <file path=word/footnotes.xml><?xml version="1.0" encoding="utf-8"?>
 <w:footnotes xmlns:wpc="http://schemas.microsoft.com/office/word/2010/wordprocessingCanvas" xmlns:cx="http://schemas.microsoft.com/office/drawing/2014/chartex" xmlns:cx1="http://schemas.microsoft.com/office/drawing/2015/9/8/chartex" xmlns:cx2="http://schemas.microsoft.com/office/drawing/2015/10/21/chartex" xmlns:cx3="http://schemas.microsoft.com/office/drawing/2016/5/9/chartex" xmlns:cx4="http://schemas.microsoft.com/office/drawing/2016/5/10/chartex" xmlns:cx5="http://schemas.microsoft.com/office/drawing/2016/5/11/chartex" xmlns:cx6="http://schemas.microsoft.com/office/drawing/2016/5/12/chartex" xmlns:cx7="http://schemas.microsoft.com/office/drawing/2016/5/13/chartex" xmlns:cx8="http://schemas.microsoft.com/office/drawing/2016/5/14/chartex" xmlns:mc="http://schemas.openxmlformats.org/markup-compatibility/2006" xmlns:aink="http://schemas.microsoft.com/office/drawing/2016/ink" xmlns:am3d="http://schemas.microsoft.com/office/drawing/2017/model3d" xmlns:o="urn:schemas-microsoft-com:office:office" xmlns:r="http://schemas.openxmlformats.org/officeDocument/2006/relationships" xmlns:m="http://schemas.openxmlformats.org/officeDocument/2006/math" xmlns:v="urn:schemas-microsoft-com:vml" xmlns:wp14="http://schemas.microsoft.com/office/word/2010/wordprocessingDrawing" xmlns:wp="http://schemas.openxmlformats.org/drawingml/2006/wordprocessingDrawing" xmlns:w10="urn:schemas-microsoft-com:office:word" xmlns:w="http://schemas.openxmlformats.org/wordprocessingml/2006/main" xmlns:w14="http://schemas.microsoft.com/office/word/2010/wordml" xmlns:w15="http://schemas.microsoft.com/office/word/2012/wordml" xmlns:w16cid="http://schemas.microsoft.com/office/word/2016/wordml/cid" xmlns:w16se="http://schemas.microsoft.com/office/word/2015/wordml/symex" xmlns:wpg="http://schemas.microsoft.com/office/word/2010/wordprocessingGroup" xmlns:wpi="http://schemas.microsoft.com/office/word/2010/wordprocessingInk" xmlns:wne="http://schemas.microsoft.com/office/word/2006/wordml" xmlns:wps="http://schemas.microsoft.com/office/word/2010/wordprocessingShape" mc:Ignorable="w14 w15 w16se w16cid wp14">
   <w:footnote w:type="separator" w:id="-1">
@@ -3116,16 +2039,6 @@
 </file>
 
 <file path=word/header1.xml><?xml version="1.0" encoding="utf-8"?>
-<w:hdr xmlns:wpc="http://schemas.microsoft.com/office/word/2010/wordprocessingCanvas" xmlns:cx="http://schemas.microsoft.com/office/drawing/2014/chartex" xmlns:cx1="http://schemas.microsoft.com/office/drawing/2015/9/8/chartex" xmlns:cx2="http://schemas.microsoft.com/office/drawing/2015/10/21/chartex" xmlns:cx3="http://schemas.microsoft.com/office/drawing/2016/5/9/chartex" xmlns:cx4="http://schemas.microsoft.com/office/drawing/2016/5/10/chartex" xmlns:cx5="http://schemas.microsoft.com/office/drawing/2016/5/11/chartex" xmlns:cx6="http://schemas.microsoft.com/office/drawing/2016/5/12/chartex" xmlns:cx7="http://schemas.microsoft.com/office/drawing/2016/5/13/chartex" xmlns:cx8="http://schemas.microsoft.com/office/drawing/2016/5/14/chartex" xmlns:mc="http://schemas.openxmlformats.org/markup-compatibility/2006" xmlns:aink="http://schemas.microsoft.com/office/drawing/2016/ink" xmlns:am3d="http://schemas.microsoft.com/office/drawing/2017/model3d" xmlns:o="urn:schemas-microsoft-com:office:office" xmlns:r="http://schemas.openxmlformats.org/officeDocument/2006/relationships" xmlns:m="http://schemas.openxmlformats.org/officeDocument/2006/math" xmlns:v="urn:schemas-microsoft-com:vml" xmlns:wp14="http://schemas.microsoft.com/office/word/2010/wordprocessingDrawing" xmlns:wp="http://schemas.openxmlformats.org/drawingml/2006/wordprocessingDrawing" xmlns:w10="urn:schemas-microsoft-com:office:word" xmlns:w="http://schemas.openxmlformats.org/wordprocessingml/2006/main" xmlns:w14="http://schemas.microsoft.com/office/word/2010/wordml" xmlns:w15="http://schemas.microsoft.com/office/word/2012/wordml" xmlns:w16cid="http://schemas.microsoft.com/office/word/2016/wordml/cid" xmlns:w16se="http://schemas.microsoft.com/office/word/2015/wordml/symex" xmlns:wpg="http://schemas.microsoft.com/office/word/2010/wordprocessingGroup" xmlns:wpi="http://schemas.microsoft.com/office/word/2010/wordprocessingInk" xmlns:wne="http://schemas.microsoft.com/office/word/2006/wordml" xmlns:wps="http://schemas.microsoft.com/office/word/2010/wordprocessingShape" mc:Ignorable="w14 w15 w16se w16cid wp14">
-  <w:p>
-    <w:pPr>
-      <w:pStyle w:val="Kopfzeile"/>
-    </w:pPr>
-  </w:p>
-</w:hdr>
-</file>
-
-<file path=word/header2.xml><?xml version="1.0" encoding="utf-8"?>
 <w:hdr xmlns:wpc="http://schemas.microsoft.com/office/word/2010/wordprocessingCanvas" xmlns:cx="http://schemas.microsoft.com/office/drawing/2014/chartex" xmlns:cx1="http://schemas.microsoft.com/office/drawing/2015/9/8/chartex" xmlns:cx2="http://schemas.microsoft.com/office/drawing/2015/10/21/chartex" xmlns:cx3="http://schemas.microsoft.com/office/drawing/2016/5/9/chartex" xmlns:cx4="http://schemas.microsoft.com/office/drawing/2016/5/10/chartex" xmlns:cx5="http://schemas.microsoft.com/office/drawing/2016/5/11/chartex" xmlns:cx6="http://schemas.microsoft.com/office/drawing/2016/5/12/chartex" xmlns:cx7="http://schemas.microsoft.com/office/drawing/2016/5/13/chartex" xmlns:cx8="http://schemas.microsoft.com/office/drawing/2016/5/14/chartex" xmlns:mc="http://schemas.openxmlformats.org/markup-compatibility/2006" xmlns:aink="http://schemas.microsoft.com/office/drawing/2016/ink" xmlns:am3d="http://schemas.microsoft.com/office/drawing/2017/model3d" xmlns:o="urn:schemas-microsoft-com:office:office" xmlns:r="http://schemas.openxmlformats.org/officeDocument/2006/relationships" xmlns:m="http://schemas.openxmlformats.org/officeDocument/2006/math" xmlns:v="urn:schemas-microsoft-com:vml" xmlns:wp14="http://schemas.microsoft.com/office/word/2010/wordprocessingDrawing" xmlns:wp="http://schemas.openxmlformats.org/drawingml/2006/wordprocessingDrawing" xmlns:w10="urn:schemas-microsoft-com:office:word" xmlns:w="http://schemas.openxmlformats.org/wordprocessingml/2006/main" xmlns:w14="http://schemas.microsoft.com/office/word/2010/wordml" xmlns:w15="http://schemas.microsoft.com/office/word/2012/wordml" xmlns:w16cid="http://schemas.microsoft.com/office/word/2016/wordml/cid" xmlns:w16se="http://schemas.microsoft.com/office/word/2015/wordml/symex" xmlns:wpg="http://schemas.microsoft.com/office/word/2010/wordprocessingGroup" xmlns:wpi="http://schemas.microsoft.com/office/word/2010/wordprocessingInk" xmlns:wne="http://schemas.microsoft.com/office/word/2006/wordml" xmlns:wps="http://schemas.microsoft.com/office/word/2010/wordprocessingShape" mc:Ignorable="w14 w15 w16se w16cid wp14">
   <w:p>
     <w:pPr>
@@ -3142,9 +2055,6 @@
     </w:r>
     <w:sdt>
       <w:sdtPr>
-        <w:rPr>
-          <w:lang w:val="en-GB"/>
-        </w:rPr>
         <w:alias w:val="Author"/>
         <w:tag w:val=""/>
         <w:id w:val="986593421"/>
@@ -3157,27 +2067,18 @@
       <w:sdtEndPr/>
       <w:sdtContent>
         <w:r>
-          <w:rPr>
-            <w:lang w:val="en-GB"/>
-          </w:rPr>
           <w:t>Julian Janda;</w:t>
         </w:r>
         <w:r>
           <w:t xml:space="preserve"> </w:t>
         </w:r>
         <w:r>
-          <w:rPr>
-            <w:lang w:val="en-GB"/>
-          </w:rPr>
           <w:t>Sebastian Theuermann;</w:t>
         </w:r>
         <w:r>
           <w:t xml:space="preserve"> </w:t>
         </w:r>
         <w:r>
-          <w:rPr>
-            <w:lang w:val="en-GB"/>
-          </w:rPr>
           <w:t>Dino Hamzic</w:t>
         </w:r>
       </w:sdtContent>
@@ -3210,16 +2111,6 @@
 </w:hdr>
 </file>
 
-<file path=word/header3.xml><?xml version="1.0" encoding="utf-8"?>
-<w:hdr xmlns:wpc="http://schemas.microsoft.com/office/word/2010/wordprocessingCanvas" xmlns:cx="http://schemas.microsoft.com/office/drawing/2014/chartex" xmlns:cx1="http://schemas.microsoft.com/office/drawing/2015/9/8/chartex" xmlns:cx2="http://schemas.microsoft.com/office/drawing/2015/10/21/chartex" xmlns:cx3="http://schemas.microsoft.com/office/drawing/2016/5/9/chartex" xmlns:cx4="http://schemas.microsoft.com/office/drawing/2016/5/10/chartex" xmlns:cx5="http://schemas.microsoft.com/office/drawing/2016/5/11/chartex" xmlns:cx6="http://schemas.microsoft.com/office/drawing/2016/5/12/chartex" xmlns:cx7="http://schemas.microsoft.com/office/drawing/2016/5/13/chartex" xmlns:cx8="http://schemas.microsoft.com/office/drawing/2016/5/14/chartex" xmlns:mc="http://schemas.openxmlformats.org/markup-compatibility/2006" xmlns:aink="http://schemas.microsoft.com/office/drawing/2016/ink" xmlns:am3d="http://schemas.microsoft.com/office/drawing/2017/model3d" xmlns:o="urn:schemas-microsoft-com:office:office" xmlns:r="http://schemas.openxmlformats.org/officeDocument/2006/relationships" xmlns:m="http://schemas.openxmlformats.org/officeDocument/2006/math" xmlns:v="urn:schemas-microsoft-com:vml" xmlns:wp14="http://schemas.microsoft.com/office/word/2010/wordprocessingDrawing" xmlns:wp="http://schemas.openxmlformats.org/drawingml/2006/wordprocessingDrawing" xmlns:w10="urn:schemas-microsoft-com:office:word" xmlns:w="http://schemas.openxmlformats.org/wordprocessingml/2006/main" xmlns:w14="http://schemas.microsoft.com/office/word/2010/wordml" xmlns:w15="http://schemas.microsoft.com/office/word/2012/wordml" xmlns:w16cid="http://schemas.microsoft.com/office/word/2016/wordml/cid" xmlns:w16se="http://schemas.microsoft.com/office/word/2015/wordml/symex" xmlns:wpg="http://schemas.microsoft.com/office/word/2010/wordprocessingGroup" xmlns:wpi="http://schemas.microsoft.com/office/word/2010/wordprocessingInk" xmlns:wne="http://schemas.microsoft.com/office/word/2006/wordml" xmlns:wps="http://schemas.microsoft.com/office/word/2010/wordprocessingShape" mc:Ignorable="w14 w15 w16se w16cid wp14">
-  <w:p>
-    <w:pPr>
-      <w:pStyle w:val="Kopfzeile"/>
-    </w:pPr>
-  </w:p>
-</w:hdr>
-</file>
-
 <file path=word/numbering.xml><?xml version="1.0" encoding="utf-8"?>
 <w:numbering xmlns:wpc="http://schemas.microsoft.com/office/word/2010/wordprocessingCanvas" xmlns:cx="http://schemas.microsoft.com/office/drawing/2014/chartex" xmlns:cx1="http://schemas.microsoft.com/office/drawing/2015/9/8/chartex" xmlns:cx2="http://schemas.microsoft.com/office/drawing/2015/10/21/chartex" xmlns:cx3="http://schemas.microsoft.com/office/drawing/2016/5/9/chartex" xmlns:cx4="http://schemas.microsoft.com/office/drawing/2016/5/10/chartex" xmlns:cx5="http://schemas.microsoft.com/office/drawing/2016/5/11/chartex" xmlns:cx6="http://schemas.microsoft.com/office/drawing/2016/5/12/chartex" xmlns:cx7="http://schemas.microsoft.com/office/drawing/2016/5/13/chartex" xmlns:cx8="http://schemas.microsoft.com/office/drawing/2016/5/14/chartex" xmlns:mc="http://schemas.openxmlformats.org/markup-compatibility/2006" xmlns:aink="http://schemas.microsoft.com/office/drawing/2016/ink" xmlns:am3d="http://schemas.microsoft.com/office/drawing/2017/model3d" xmlns:o="urn:schemas-microsoft-com:office:office" xmlns:r="http://schemas.openxmlformats.org/officeDocument/2006/relationships" xmlns:m="http://schemas.openxmlformats.org/officeDocument/2006/math" xmlns:v="urn:schemas-microsoft-com:vml" xmlns:wp14="http://schemas.microsoft.com/office/word/2010/wordprocessingDrawing" xmlns:wp="http://schemas.openxmlformats.org/drawingml/2006/wordprocessingDrawing" xmlns:w10="urn:schemas-microsoft-com:office:word" xmlns:w="http://schemas.openxmlformats.org/wordprocessingml/2006/main" xmlns:w14="http://schemas.microsoft.com/office/word/2010/wordml" xmlns:w15="http://schemas.microsoft.com/office/word/2012/wordml" xmlns:w16cid="http://schemas.microsoft.com/office/word/2016/wordml/cid" xmlns:w16se="http://schemas.microsoft.com/office/word/2015/wordml/symex" xmlns:wpg="http://schemas.microsoft.com/office/word/2010/wordprocessingGroup" xmlns:wpi="http://schemas.microsoft.com/office/word/2010/wordprocessingInk" xmlns:wne="http://schemas.microsoft.com/office/word/2006/wordml" xmlns:wps="http://schemas.microsoft.com/office/word/2010/wordprocessingShape" mc:Ignorable="w14 w15 w16se w16cid wp14">
   <w:abstractNum w:abstractNumId="0" w15:restartNumberingAfterBreak="0">
@@ -3421,11 +2312,100 @@
       </w:pPr>
     </w:lvl>
   </w:abstractNum>
+  <w:abstractNum w:abstractNumId="2" w15:restartNumberingAfterBreak="0">
+    <w:nsid w:val="4AD222CA"/>
+    <w:multiLevelType w:val="hybridMultilevel"/>
+    <w:tmpl w:val="BF408984"/>
+    <w:lvl w:ilvl="0" w:tplc="0809000F">
+      <w:start w:val="1"/>
+      <w:numFmt w:val="decimal"/>
+      <w:lvlText w:val="%1."/>
+      <w:lvlJc w:val="left"/>
+      <w:pPr>
+        <w:ind w:left="720" w:hanging="360"/>
+      </w:pPr>
+    </w:lvl>
+    <w:lvl w:ilvl="1" w:tplc="08090019" w:tentative="1">
+      <w:start w:val="1"/>
+      <w:numFmt w:val="lowerLetter"/>
+      <w:lvlText w:val="%2."/>
+      <w:lvlJc w:val="left"/>
+      <w:pPr>
+        <w:ind w:left="1440" w:hanging="360"/>
+      </w:pPr>
+    </w:lvl>
+    <w:lvl w:ilvl="2" w:tplc="0809001B" w:tentative="1">
+      <w:start w:val="1"/>
+      <w:numFmt w:val="lowerRoman"/>
+      <w:lvlText w:val="%3."/>
+      <w:lvlJc w:val="right"/>
+      <w:pPr>
+        <w:ind w:left="2160" w:hanging="180"/>
+      </w:pPr>
+    </w:lvl>
+    <w:lvl w:ilvl="3" w:tplc="0809000F" w:tentative="1">
+      <w:start w:val="1"/>
+      <w:numFmt w:val="decimal"/>
+      <w:lvlText w:val="%4."/>
+      <w:lvlJc w:val="left"/>
+      <w:pPr>
+        <w:ind w:left="2880" w:hanging="360"/>
+      </w:pPr>
+    </w:lvl>
+    <w:lvl w:ilvl="4" w:tplc="08090019" w:tentative="1">
+      <w:start w:val="1"/>
+      <w:numFmt w:val="lowerLetter"/>
+      <w:lvlText w:val="%5."/>
+      <w:lvlJc w:val="left"/>
+      <w:pPr>
+        <w:ind w:left="3600" w:hanging="360"/>
+      </w:pPr>
+    </w:lvl>
+    <w:lvl w:ilvl="5" w:tplc="0809001B" w:tentative="1">
+      <w:start w:val="1"/>
+      <w:numFmt w:val="lowerRoman"/>
+      <w:lvlText w:val="%6."/>
+      <w:lvlJc w:val="right"/>
+      <w:pPr>
+        <w:ind w:left="4320" w:hanging="180"/>
+      </w:pPr>
+    </w:lvl>
+    <w:lvl w:ilvl="6" w:tplc="0809000F" w:tentative="1">
+      <w:start w:val="1"/>
+      <w:numFmt w:val="decimal"/>
+      <w:lvlText w:val="%7."/>
+      <w:lvlJc w:val="left"/>
+      <w:pPr>
+        <w:ind w:left="5040" w:hanging="360"/>
+      </w:pPr>
+    </w:lvl>
+    <w:lvl w:ilvl="7" w:tplc="08090019" w:tentative="1">
+      <w:start w:val="1"/>
+      <w:numFmt w:val="lowerLetter"/>
+      <w:lvlText w:val="%8."/>
+      <w:lvlJc w:val="left"/>
+      <w:pPr>
+        <w:ind w:left="5760" w:hanging="360"/>
+      </w:pPr>
+    </w:lvl>
+    <w:lvl w:ilvl="8" w:tplc="0809001B" w:tentative="1">
+      <w:start w:val="1"/>
+      <w:numFmt w:val="lowerRoman"/>
+      <w:lvlText w:val="%9."/>
+      <w:lvlJc w:val="right"/>
+      <w:pPr>
+        <w:ind w:left="6480" w:hanging="180"/>
+      </w:pPr>
+    </w:lvl>
+  </w:abstractNum>
   <w:num w:numId="1">
     <w:abstractNumId w:val="0"/>
   </w:num>
   <w:num w:numId="2">
     <w:abstractNumId w:val="1"/>
+  </w:num>
+  <w:num w:numId="3">
+    <w:abstractNumId w:val="2"/>
   </w:num>
 </w:numbering>
 </file>
@@ -3551,7 +2531,6 @@
     <w:lsdException w:name="HTML Sample" w:semiHidden="1" w:unhideWhenUsed="1"/>
     <w:lsdException w:name="HTML Typewriter" w:semiHidden="1" w:unhideWhenUsed="1"/>
     <w:lsdException w:name="HTML Variable" w:semiHidden="1" w:unhideWhenUsed="1"/>
-    <w:lsdException w:name="Normal Table" w:semiHidden="1" w:unhideWhenUsed="1"/>
     <w:lsdException w:name="annotation subject" w:semiHidden="1" w:unhideWhenUsed="1"/>
     <w:lsdException w:name="No List" w:semiHidden="1" w:unhideWhenUsed="1"/>
     <w:lsdException w:name="Outline List 1" w:semiHidden="1" w:unhideWhenUsed="1"/>
@@ -3595,10 +2574,8 @@
     <w:lsdException w:name="Table Elegant" w:semiHidden="1" w:unhideWhenUsed="1"/>
     <w:lsdException w:name="Table Professional" w:semiHidden="1" w:unhideWhenUsed="1"/>
     <w:lsdException w:name="Table Subtle 1" w:semiHidden="1" w:unhideWhenUsed="1"/>
-    <w:lsdException w:name="Table Subtle 2" w:semiHidden="1" w:unhideWhenUsed="1"/>
     <w:lsdException w:name="Table Web 1" w:semiHidden="1" w:unhideWhenUsed="1"/>
     <w:lsdException w:name="Table Web 2" w:semiHidden="1" w:unhideWhenUsed="1"/>
-    <w:lsdException w:name="Table Web 3" w:semiHidden="1" w:unhideWhenUsed="1"/>
     <w:lsdException w:name="Balloon Text" w:semiHidden="1" w:unhideWhenUsed="1"/>
     <w:lsdException w:name="Table Grid" w:uiPriority="39"/>
     <w:lsdException w:name="Table Theme" w:semiHidden="1" w:unhideWhenUsed="1"/>
@@ -3825,7 +2802,13 @@
   <w:style w:type="paragraph" w:default="1" w:styleId="Standard">
     <w:name w:val="Normal"/>
     <w:qFormat/>
-    <w:rsid w:val="00580F54"/>
+    <w:rsid w:val="00E519B5"/>
+    <w:pPr>
+      <w:jc w:val="both"/>
+    </w:pPr>
+    <w:rPr>
+      <w:lang w:val="en-GB"/>
+    </w:rPr>
   </w:style>
   <w:style w:type="paragraph" w:styleId="berschrift1">
     <w:name w:val="heading 1"/>
@@ -4038,6 +3021,7 @@
   <w:style w:type="character" w:default="1" w:styleId="Absatz-Standardschriftart">
     <w:name w:val="Default Paragraph Font"/>
     <w:uiPriority w:val="1"/>
+    <w:semiHidden/>
     <w:unhideWhenUsed/>
   </w:style>
   <w:style w:type="table" w:default="1" w:styleId="NormaleTabelle">
@@ -4460,22 +3444,24 @@
     <w:name w:val="Subtle Emphasis"/>
     <w:uiPriority w:val="19"/>
     <w:qFormat/>
-    <w:rsid w:val="00580F54"/>
+    <w:rsid w:val="00E94611"/>
     <w:rPr>
       <w:i/>
       <w:iCs/>
-      <w:color w:val="1F4D78" w:themeColor="accent1" w:themeShade="7F"/>
+      <w:color w:val="auto"/>
     </w:rPr>
   </w:style>
   <w:style w:type="character" w:styleId="SchwacherVerweis">
     <w:name w:val="Subtle Reference"/>
     <w:uiPriority w:val="31"/>
     <w:qFormat/>
-    <w:rsid w:val="00580F54"/>
+    <w:rsid w:val="00D60C6D"/>
     <w:rPr>
-      <w:b/>
+      <w:b w:val="0"/>
       <w:bCs/>
-      <w:color w:val="5B9BD5" w:themeColor="accent1"/>
+      <w:caps w:val="0"/>
+      <w:smallCaps/>
+      <w:color w:val="auto"/>
     </w:rPr>
   </w:style>
   <w:style w:type="character" w:styleId="IntensiverVerweis">
@@ -4518,6 +3504,17 @@
       <w:outlineLvl w:val="9"/>
     </w:pPr>
   </w:style>
+  <w:style w:type="character" w:styleId="Hyperlink">
+    <w:name w:val="Hyperlink"/>
+    <w:basedOn w:val="Absatz-Standardschriftart"/>
+    <w:uiPriority w:val="99"/>
+    <w:unhideWhenUsed/>
+    <w:rsid w:val="00A87DFD"/>
+    <w:rPr>
+      <w:color w:val="0563C1" w:themeColor="hyperlink"/>
+      <w:u w:val="single"/>
+    </w:rPr>
+  </w:style>
 </w:styles>
 </file>
 
@@ -4544,10 +3541,7 @@
             <a:pPr>
               <a:defRPr sz="1400" b="0" i="0" u="none" strike="noStrike" kern="1200" spc="0" baseline="0">
                 <a:solidFill>
-                  <a:schemeClr val="tx1">
-                    <a:lumMod val="65000"/>
-                    <a:lumOff val="35000"/>
-                  </a:schemeClr>
+                  <a:schemeClr val="dk1"/>
                 </a:solidFill>
                 <a:latin typeface="+mn-lt"/>
                 <a:ea typeface="+mn-ea"/>
@@ -4556,13 +3550,8 @@
             </a:pPr>
             <a:r>
               <a:rPr lang="en-US"/>
-              <a:t>Best found</a:t>
+              <a:t>Best found trade-off solutions</a:t>
             </a:r>
-            <a:r>
-              <a:rPr lang="en-US" baseline="0"/>
-              <a:t> trade-off solutions</a:t>
-            </a:r>
-            <a:endParaRPr lang="en-US"/>
           </a:p>
         </c:rich>
       </c:tx>
@@ -4581,10 +3570,7 @@
           <a:pPr>
             <a:defRPr sz="1400" b="0" i="0" u="none" strike="noStrike" kern="1200" spc="0" baseline="0">
               <a:solidFill>
-                <a:schemeClr val="tx1">
-                  <a:lumMod val="65000"/>
-                  <a:lumOff val="35000"/>
-                </a:schemeClr>
+                <a:schemeClr val="dk1"/>
               </a:solidFill>
               <a:latin typeface="+mn-lt"/>
               <a:ea typeface="+mn-ea"/>
@@ -4889,10 +3875,7 @@
                 <a:pPr>
                   <a:defRPr sz="1000" b="0" i="0" u="none" strike="noStrike" kern="1200" baseline="0">
                     <a:solidFill>
-                      <a:schemeClr val="tx1">
-                        <a:lumMod val="65000"/>
-                        <a:lumOff val="35000"/>
-                      </a:schemeClr>
+                      <a:schemeClr val="dk1"/>
                     </a:solidFill>
                     <a:latin typeface="+mn-lt"/>
                     <a:ea typeface="+mn-ea"/>
@@ -4901,16 +3884,19 @@
                 </a:pPr>
                 <a:r>
                   <a:rPr lang="en-US"/>
-                  <a:t>cost</a:t>
+                  <a:t>cost [USD]</a:t>
                 </a:r>
-                <a:r>
-                  <a:rPr lang="en-US" baseline="0"/>
-                  <a:t> [USD]</a:t>
-                </a:r>
-                <a:endParaRPr lang="en-US"/>
               </a:p>
             </c:rich>
           </c:tx>
+          <c:layout>
+            <c:manualLayout>
+              <c:xMode val="edge"/>
+              <c:yMode val="edge"/>
+              <c:x val="0.44694517351997665"/>
+              <c:y val="0.93171882112521909"/>
+            </c:manualLayout>
+          </c:layout>
           <c:overlay val="0"/>
           <c:spPr>
             <a:noFill/>
@@ -4926,10 +3912,7 @@
               <a:pPr>
                 <a:defRPr sz="1000" b="0" i="0" u="none" strike="noStrike" kern="1200" baseline="0">
                   <a:solidFill>
-                    <a:schemeClr val="tx1">
-                      <a:lumMod val="65000"/>
-                      <a:lumOff val="35000"/>
-                    </a:schemeClr>
+                    <a:schemeClr val="dk1"/>
                   </a:solidFill>
                   <a:latin typeface="+mn-lt"/>
                   <a:ea typeface="+mn-ea"/>
@@ -4964,10 +3947,7 @@
             <a:pPr>
               <a:defRPr sz="900" b="0" i="0" u="none" strike="noStrike" kern="1200" baseline="0">
                 <a:solidFill>
-                  <a:schemeClr val="tx1">
-                    <a:lumMod val="65000"/>
-                    <a:lumOff val="35000"/>
-                  </a:schemeClr>
+                  <a:schemeClr val="dk1"/>
                 </a:solidFill>
                 <a:latin typeface="+mn-lt"/>
                 <a:ea typeface="+mn-ea"/>
@@ -5012,10 +3992,7 @@
                 <a:pPr>
                   <a:defRPr sz="1000" b="0" i="0" u="none" strike="noStrike" kern="1200" baseline="0">
                     <a:solidFill>
-                      <a:schemeClr val="tx1">
-                        <a:lumMod val="65000"/>
-                        <a:lumOff val="35000"/>
-                      </a:schemeClr>
+                      <a:schemeClr val="dk1"/>
                     </a:solidFill>
                     <a:latin typeface="+mn-lt"/>
                     <a:ea typeface="+mn-ea"/>
@@ -5024,16 +4001,19 @@
                 </a:pPr>
                 <a:r>
                   <a:rPr lang="en-US"/>
-                  <a:t>makespan</a:t>
+                  <a:t>makespan [s]</a:t>
                 </a:r>
-                <a:r>
-                  <a:rPr lang="en-US" baseline="0"/>
-                  <a:t> [s]</a:t>
-                </a:r>
-                <a:endParaRPr lang="en-US"/>
               </a:p>
             </c:rich>
           </c:tx>
+          <c:layout>
+            <c:manualLayout>
+              <c:xMode val="edge"/>
+              <c:yMode val="edge"/>
+              <c:x val="2.8098050243719534E-2"/>
+              <c:y val="0.40294694482377902"/>
+            </c:manualLayout>
+          </c:layout>
           <c:overlay val="0"/>
           <c:spPr>
             <a:noFill/>
@@ -5049,10 +4029,7 @@
               <a:pPr>
                 <a:defRPr sz="1000" b="0" i="0" u="none" strike="noStrike" kern="1200" baseline="0">
                   <a:solidFill>
-                    <a:schemeClr val="tx1">
-                      <a:lumMod val="65000"/>
-                      <a:lumOff val="35000"/>
-                    </a:schemeClr>
+                    <a:schemeClr val="dk1"/>
                   </a:solidFill>
                   <a:latin typeface="+mn-lt"/>
                   <a:ea typeface="+mn-ea"/>
@@ -5087,10 +4064,7 @@
             <a:pPr>
               <a:defRPr sz="900" b="0" i="0" u="none" strike="noStrike" kern="1200" baseline="0">
                 <a:solidFill>
-                  <a:schemeClr val="tx1">
-                    <a:lumMod val="65000"/>
-                    <a:lumOff val="35000"/>
-                  </a:schemeClr>
+                  <a:schemeClr val="dk1"/>
                 </a:solidFill>
                 <a:latin typeface="+mn-lt"/>
                 <a:ea typeface="+mn-ea"/>
@@ -5139,12 +4113,9 @@
         <a:lstStyle/>
         <a:p>
           <a:pPr>
-            <a:defRPr sz="1200" b="0" i="0" u="none" strike="noStrike" kern="1200" baseline="0">
+            <a:defRPr sz="900" b="0" i="0" u="none" strike="noStrike" kern="1200" baseline="0">
               <a:solidFill>
-                <a:schemeClr val="tx1">
-                  <a:lumMod val="65000"/>
-                  <a:lumOff val="35000"/>
-                </a:schemeClr>
+                <a:schemeClr val="dk1"/>
               </a:solidFill>
               <a:latin typeface="+mn-lt"/>
               <a:ea typeface="+mn-ea"/>
@@ -5168,16 +4139,12 @@
   </c:chart>
   <c:spPr>
     <a:solidFill>
-      <a:schemeClr val="bg1"/>
+      <a:schemeClr val="lt1"/>
     </a:solidFill>
-    <a:ln w="9525" cap="flat" cmpd="sng" algn="ctr">
-      <a:solidFill>
-        <a:schemeClr val="tx1">
-          <a:lumMod val="15000"/>
-          <a:lumOff val="85000"/>
-        </a:schemeClr>
-      </a:solidFill>
-      <a:round/>
+    <a:ln w="12700" cap="flat" cmpd="sng" algn="ctr">
+      <a:noFill/>
+      <a:prstDash val="solid"/>
+      <a:miter lim="800000"/>
     </a:ln>
     <a:effectLst/>
   </c:spPr>
@@ -5186,7 +4153,14 @@
     <a:lstStyle/>
     <a:p>
       <a:pPr>
-        <a:defRPr/>
+        <a:defRPr>
+          <a:solidFill>
+            <a:schemeClr val="dk1"/>
+          </a:solidFill>
+          <a:latin typeface="+mn-lt"/>
+          <a:ea typeface="+mn-ea"/>
+          <a:cs typeface="+mn-cs"/>
+        </a:defRPr>
       </a:pPr>
       <a:endParaRPr lang="en-US"/>
     </a:p>
@@ -5859,13 +4833,6 @@
     <w:pitch w:val="variable"/>
     <w:sig w:usb0="E0002AFF" w:usb1="C000247B" w:usb2="00000009" w:usb3="00000000" w:csb0="000001FF" w:csb1="00000000"/>
   </w:font>
-  <w:font w:name="Georgia">
-    <w:panose1 w:val="02040502050405020303"/>
-    <w:charset w:val="00"/>
-    <w:family w:val="roman"/>
-    <w:pitch w:val="variable"/>
-    <w:sig w:usb0="00000287" w:usb1="00000000" w:usb2="00000000" w:usb3="00000000" w:csb0="0000009F" w:csb1="00000000"/>
-  </w:font>
 </w:fonts>
 </file>
 
@@ -5889,7 +4856,9 @@
     <w:rsid w:val="00101FD1"/>
     <w:rsid w:val="001072D9"/>
     <w:rsid w:val="00390DA5"/>
+    <w:rsid w:val="008D60F1"/>
     <w:rsid w:val="009F67D3"/>
+    <w:rsid w:val="00A64853"/>
     <w:rsid w:val="00CF7BA2"/>
     <w:rsid w:val="00E9399D"/>
     <w:rsid w:val="00F42ACE"/>
@@ -6038,7 +5007,6 @@
     <w:lsdException w:name="HTML Sample" w:semiHidden="1" w:unhideWhenUsed="1"/>
     <w:lsdException w:name="HTML Typewriter" w:semiHidden="1" w:unhideWhenUsed="1"/>
     <w:lsdException w:name="HTML Variable" w:semiHidden="1" w:unhideWhenUsed="1"/>
-    <w:lsdException w:name="Normal Table" w:semiHidden="1" w:unhideWhenUsed="1"/>
     <w:lsdException w:name="annotation subject" w:semiHidden="1" w:unhideWhenUsed="1"/>
     <w:lsdException w:name="No List" w:semiHidden="1" w:unhideWhenUsed="1"/>
     <w:lsdException w:name="Outline List 1" w:semiHidden="1" w:unhideWhenUsed="1"/>
@@ -6082,10 +5050,8 @@
     <w:lsdException w:name="Table Elegant" w:semiHidden="1" w:unhideWhenUsed="1"/>
     <w:lsdException w:name="Table Professional" w:semiHidden="1" w:unhideWhenUsed="1"/>
     <w:lsdException w:name="Table Subtle 1" w:semiHidden="1" w:unhideWhenUsed="1"/>
-    <w:lsdException w:name="Table Subtle 2" w:semiHidden="1" w:unhideWhenUsed="1"/>
     <w:lsdException w:name="Table Web 1" w:semiHidden="1" w:unhideWhenUsed="1"/>
     <w:lsdException w:name="Table Web 2" w:semiHidden="1" w:unhideWhenUsed="1"/>
-    <w:lsdException w:name="Table Web 3" w:semiHidden="1" w:unhideWhenUsed="1"/>
     <w:lsdException w:name="Balloon Text" w:semiHidden="1" w:unhideWhenUsed="1"/>
     <w:lsdException w:name="Table Grid" w:uiPriority="39"/>
     <w:lsdException w:name="Table Theme" w:semiHidden="1" w:unhideWhenUsed="1"/>
@@ -6658,19 +5624,64 @@
     </b:Author>
     <b:RefOrder>1</b:RefOrder>
   </b:Source>
-  <b:Source xmlns:b="http://schemas.openxmlformats.org/officeDocument/2006/bibliography" xmlns="http://schemas.openxmlformats.org/officeDocument/2006/bibliography">
+  <b:Source>
     <b:Tag>HV</b:Tag>
+    <b:SourceType>InternetSite</b:SourceType>
+    <b:Guid>{50635171-4D2A-4BD3-84E6-65F3265DF52F}</b:Guid>
+    <b:Title>Pure Python-based Hypervolume calculation script</b:Title>
+    <b:ProductionCompany>TU Dortmund University), obtainable from https://ls11-www.cs.tu-dortmund.de/rudolph/hypervolume/start</b:ProductionCompany>
+    <b:YearAccessed>2018</b:YearAccessed>
+    <b:MonthAccessed>July</b:MonthAccessed>
+    <b:DayAccessed>1</b:DayAccessed>
+    <b:URL>https://ls11-www.cs.tu-dortmund.de/rudolph/hypervolume/start</b:URL>
+    <b:Author>
+      <b:Author>
+        <b:NameList>
+          <b:Person>
+            <b:Last>Wessing </b:Last>
+            <b:First>Simon </b:First>
+          </b:Person>
+        </b:NameList>
+      </b:Author>
+    </b:Author>
     <b:RefOrder>2</b:RefOrder>
   </b:Source>
-  <b:Source xmlns:b="http://schemas.openxmlformats.org/officeDocument/2006/bibliography" xmlns="http://schemas.openxmlformats.org/officeDocument/2006/bibliography">
+  <b:Source>
     <b:Tag>B_rank</b:Tag>
+    <b:SourceType>JournalArticle</b:SourceType>
+    <b:Guid>{964585C2-14CB-4700-9445-50041F7CC3F5}</b:Guid>
+    <b:Title>Performance-effective and low-complexity task scheduling for heterogeneous computing</b:Title>
+    <b:Year>2002</b:Year>
+    <b:JournalName>IEEE Trans. Parallel Distrib. Syst.</b:JournalName>
+    <b:Pages>260–274</b:Pages>
+    <b:Volume>3</b:Volume>
+    <b:Issue>13</b:Issue>
+    <b:Author>
+      <b:Author>
+        <b:NameList>
+          <b:Person>
+            <b:Last>Topcuoglu</b:Last>
+            <b:First>H.</b:First>
+          </b:Person>
+          <b:Person>
+            <b:Last>Hariri</b:Last>
+            <b:First>S.</b:First>
+          </b:Person>
+          <b:Person>
+            <b:Last>Wu</b:Last>
+            <b:Middle>Y.</b:Middle>
+            <b:First>M.</b:First>
+          </b:Person>
+        </b:NameList>
+      </b:Author>
+    </b:Author>
     <b:RefOrder>3</b:RefOrder>
   </b:Source>
 </b:Sources>
 </file>
 
 <file path=customXml/itemProps1.xml><?xml version="1.0" encoding="utf-8"?>
-<ds:datastoreItem xmlns:ds="http://schemas.openxmlformats.org/officeDocument/2006/customXml" ds:itemID="{5A5DE109-C61A-4C5C-B461-3744B62D7928}">
+<ds:datastoreItem xmlns:ds="http://schemas.openxmlformats.org/officeDocument/2006/customXml" ds:itemID="{DBBF4E60-339D-47DB-9306-82C26DAC8507}">
   <ds:schemaRefs>
     <ds:schemaRef ds:uri="http://schemas.openxmlformats.org/officeDocument/2006/bibliography"/>
   </ds:schemaRefs>

</xml_diff>